<commit_message>
louvores sem capotraste adicionados
</commit_message>
<xml_diff>
--- a/82 Melhor lugar.docx
+++ b/82 Melhor lugar.docx
@@ -1,43 +1,51 @@
 
 <file path=word/document.xml><?xml version="1.0" encoding="utf-8"?>
-<w:document xmlns:ve="http://schemas.openxmlformats.org/markup-compatibility/2006" xmlns:o="urn:schemas-microsoft-com:office:office" xmlns:r="http://schemas.openxmlformats.org/officeDocument/2006/relationships" xmlns:m="http://schemas.openxmlformats.org/officeDocument/2006/math" xmlns:v="urn:schemas-microsoft-com:vml" xmlns:wp="http://schemas.openxmlformats.org/drawingml/2006/wordprocessingDrawing" xmlns:w10="urn:schemas-microsoft-com:office:word" xmlns:w="http://schemas.openxmlformats.org/wordprocessingml/2006/main" xmlns:wne="http://schemas.microsoft.com/office/word/2006/wordml" xmlns:a="http://schemas.openxmlformats.org/drawingml/2006/main" xmlns:pic="http://schemas.openxmlformats.org/drawingml/2006/picture" xml:space="preserve">
+<w:document xmlns:wpc="http://schemas.microsoft.com/office/word/2010/wordprocessingCanvas" xmlns:mc="http://schemas.openxmlformats.org/markup-compatibility/2006" xmlns:o="urn:schemas-microsoft-com:office:office" xmlns:r="http://schemas.openxmlformats.org/officeDocument/2006/relationships" xmlns:m="http://schemas.openxmlformats.org/officeDocument/2006/math" xmlns:v="urn:schemas-microsoft-com:vml" xmlns:wp14="http://schemas.microsoft.com/office/word/2010/wordprocessingDrawing" xmlns:wp="http://schemas.openxmlformats.org/drawingml/2006/wordprocessingDrawing" xmlns:w="http://schemas.openxmlformats.org/wordprocessingml/2006/main" xmlns:w14="http://schemas.microsoft.com/office/word/2010/wordml" xmlns:w10="urn:schemas-microsoft-com:office:word" xmlns:w15="http://schemas.microsoft.com/office/word/2012/wordml" xmlns:wpg="http://schemas.microsoft.com/office/word/2010/wordprocessingGroup" xmlns:wpi="http://schemas.microsoft.com/office/word/2010/wordprocessingInk" xmlns:wne="http://schemas.microsoft.com/office/word/2006/wordml" xmlns:wps="http://schemas.microsoft.com/office/word/2010/wordprocessingShape" xmlns:wpsCustomData="http://www.wps.cn/officeDocument/2013/wpsCustomData" mc:Ignorable="w14 w15 wp14">
   <w:body>
     <w:p>
       <w:pPr>
-        <w:pStyle w:val="BodyText"/>
+        <w:pStyle w:val="5"/>
         <w:rPr>
           <w:rFonts w:ascii="Times New Roman"/>
           <w:sz w:val="20"/>
         </w:rPr>
       </w:pPr>
       <w:r>
-        <w:rPr/>
         <w:pict>
-          <v:group style="position:absolute;margin-left:529.510498pt;margin-top:19.725517pt;width:45.85pt;height:43.15pt;mso-position-horizontal-relative:page;mso-position-vertical-relative:page;z-index:15730176" id="docshapegroup1" coordorigin="10590,395" coordsize="917,863">
-            <v:shape style="position:absolute;left:10620;top:424;width:857;height:803" id="docshape2" coordorigin="10620,424" coordsize="857,803" path="m10620,826l10621,805,10622,784,10625,763,10629,742,10635,722,10641,702,10667,643,10702,590,10762,527,10815,489,10875,459,10938,438,11004,426,11026,425,11048,424,11070,425,11093,426,11115,429,11181,444,11243,468,11300,501,11351,542,11395,590,11430,643,11456,702,11462,722,11468,742,11472,763,11475,784,11476,805,11477,826,11476,826,11475,847,11474,868,11471,889,11455,950,11429,1008,11394,1061,11351,1109,11300,1150,11242,1183,11180,1207,11115,1222,11070,1226,11048,1227,11048,1226,11026,1225,11004,1224,10982,1221,10917,1206,10855,1182,10797,1149,10746,1109,10702,1061,10690,1043,10678,1026,10649,970,10630,909,10625,889,10622,868,10621,847,10620,826xe" filled="false" stroked="true" strokeweight="2.994966pt" strokecolor="#000000">
+          <v:group id="docshapegroup1" o:spid="_x0000_s1026" o:spt="203" style="position:absolute;left:0pt;margin-left:529.5pt;margin-top:19.7pt;height:43.15pt;width:45.85pt;mso-position-horizontal-relative:page;mso-position-vertical-relative:page;z-index:251660288;mso-width-relative:page;mso-height-relative:page;" coordorigin="10590,395" coordsize="917,863">
+            <o:lock v:ext="edit"/>
+            <v:shape id="docshape2" o:spid="_x0000_s1027" style="position:absolute;left:10620;top:424;height:803;width:857;" filled="f" stroked="t" coordorigin="10620,424" coordsize="857,803" path="m10620,826l10621,805,10622,784,10625,763,10629,742,10635,722,10641,702,10667,643,10702,590,10762,527,10815,489,10875,459,10938,438,11004,426,11026,425,11048,424,11070,425,11093,426,11115,429,11181,444,11243,468,11300,501,11351,542,11395,590,11430,643,11456,702,11462,722,11468,742,11472,763,11475,784,11476,805,11477,826,11476,826,11475,847,11474,868,11471,889,11455,950,11429,1008,11394,1061,11351,1109,11300,1150,11242,1183,11180,1207,11115,1222,11070,1226,11048,1227,11048,1226,11026,1225,11004,1224,10982,1221,10917,1206,10855,1182,10797,1149,10746,1109,10702,1061,10690,1043,10678,1026,10649,970,10630,909,10625,889,10622,868,10621,847,10620,826xe">
               <v:path arrowok="t"/>
-              <v:stroke dashstyle="solid"/>
+              <v:fill on="f" focussize="0,0"/>
+              <v:stroke weight="2.99496062992126pt" color="#000000"/>
+              <v:imagedata o:title=""/>
+              <o:lock v:ext="edit"/>
             </v:shape>
-            <v:shape style="position:absolute;left:10764;top:580;width:530;height:503" type="#_x0000_t75" id="docshape3" stroked="false">
-              <v:imagedata r:id="rId5" o:title=""/>
+            <v:shape id="docshape3" o:spid="_x0000_s1028" o:spt="75" type="#_x0000_t75" style="position:absolute;left:10764;top:580;height:503;width:530;" filled="f" stroked="f" coordsize="21600,21600">
+              <v:path/>
+              <v:fill on="f" focussize="0,0"/>
+              <v:stroke on="f"/>
+              <v:imagedata r:id="rId6" o:title=""/>
+              <o:lock v:ext="edit" aspectratio="t"/>
             </v:shape>
-            <w10:wrap type="none"/>
           </v:group>
         </w:pict>
       </w:r>
       <w:r>
-        <w:rPr/>
         <w:pict>
-          <v:line style="position:absolute;mso-position-horizontal-relative:page;mso-position-vertical-relative:page;z-index:15730688" from="593.168091pt,.707pt" to="593.23862pt,841.156pt" stroked="true" strokeweight=".12pt" strokecolor="#000000">
-            <v:stroke dashstyle="solid"/>
-            <w10:wrap type="none"/>
+          <v:line id="_x0000_s1029" o:spid="_x0000_s1029" o:spt="20" style="position:absolute;left:0pt;margin-left:593.15pt;margin-top:0.7pt;height:840.4pt;width:0.05pt;mso-position-horizontal-relative:page;mso-position-vertical-relative:page;z-index:251660288;mso-width-relative:page;mso-height-relative:page;" stroked="t" coordsize="21600,21600">
+            <v:path arrowok="t"/>
+            <v:fill focussize="0,0"/>
+            <v:stroke weight="0.12pt" color="#000000"/>
+            <v:imagedata o:title=""/>
+            <o:lock v:ext="edit"/>
           </v:line>
         </w:pict>
       </w:r>
     </w:p>
     <w:p>
       <w:pPr>
-        <w:pStyle w:val="BodyText"/>
+        <w:pStyle w:val="5"/>
         <w:spacing w:before="2"/>
         <w:rPr>
           <w:rFonts w:ascii="Times New Roman"/>
@@ -47,7 +55,7 @@
     </w:p>
     <w:p>
       <w:pPr>
-        <w:pStyle w:val="Title"/>
+        <w:pStyle w:val="6"/>
         <w:rPr>
           <w:i/>
           <w:u w:val="none"/>
@@ -66,7 +74,7 @@
           <w:spacing w:val="-17"/>
           <w:u w:val="single"/>
         </w:rPr>
-        <w:t> </w:t>
+        <w:t xml:space="preserve"> </w:t>
       </w:r>
       <w:r>
         <w:rPr>
@@ -79,7 +87,7 @@
     </w:p>
     <w:p>
       <w:pPr>
-        <w:pStyle w:val="BodyText"/>
+        <w:pStyle w:val="5"/>
         <w:rPr>
           <w:b/>
           <w:i/>
@@ -89,7 +97,7 @@
     </w:p>
     <w:p>
       <w:pPr>
-        <w:pStyle w:val="BodyText"/>
+        <w:pStyle w:val="5"/>
         <w:spacing w:before="9"/>
         <w:rPr>
           <w:b/>
@@ -121,7 +129,7 @@
           <w:spacing w:val="-10"/>
           <w:sz w:val="22"/>
         </w:rPr>
-        <w:t> </w:t>
+        <w:t xml:space="preserve"> </w:t>
       </w:r>
       <w:r>
         <w:rPr>
@@ -134,7 +142,7 @@
     </w:p>
     <w:p>
       <w:pPr>
-        <w:spacing w:line="717" w:lineRule="auto" w:before="0"/>
+        <w:spacing w:before="0" w:line="717" w:lineRule="auto"/>
         <w:ind w:left="109" w:right="6106" w:firstLine="0"/>
         <w:jc w:val="left"/>
         <w:rPr>
@@ -143,12 +151,13 @@
         </w:rPr>
       </w:pPr>
       <w:r>
-        <w:rPr/>
         <w:pict>
-          <v:shape style="position:absolute;margin-left:347.914001pt;margin-top:64.364914pt;width:18.150pt;height:61.35pt;mso-position-horizontal-relative:page;mso-position-vertical-relative:paragraph;z-index:-15784448" id="docshape4" coordorigin="6958,1287" coordsize="363,1227" path="m6958,1287l7024,1296,7082,1319,7123,1352,7139,1389,7139,1798,7155,1836,7196,1868,7254,1892,7321,1900,7254,1909,7196,1932,7155,1965,7139,2002,7139,2411,7123,2449,7082,2482,7024,2505,6958,2514e" filled="false" stroked="true" strokeweight=".12pt" strokecolor="#000000">
+          <v:shape id="docshape4" o:spid="_x0000_s1030" style="position:absolute;left:0pt;margin-left:347.9pt;margin-top:64.35pt;height:61.35pt;width:18.15pt;mso-position-horizontal-relative:page;z-index:-251652096;mso-width-relative:page;mso-height-relative:page;" filled="f" stroked="t" coordorigin="6958,1287" coordsize="363,1227" path="m6958,1287l7024,1296,7082,1319,7123,1352,7139,1389,7139,1798,7155,1836,7196,1868,7254,1892,7321,1900,7254,1909,7196,1932,7155,1965,7139,2002,7139,2411,7123,2449,7082,2482,7024,2505,6958,2514e">
             <v:path arrowok="t"/>
-            <v:stroke dashstyle="solid"/>
-            <w10:wrap type="none"/>
+            <v:fill on="f" focussize="0,0"/>
+            <v:stroke weight="0.12pt" color="#000000"/>
+            <v:imagedata o:title=""/>
+            <o:lock v:ext="edit"/>
           </v:shape>
         </w:pict>
       </w:r>
@@ -170,7 +179,7 @@
           <w:spacing w:val="80"/>
           <w:sz w:val="22"/>
         </w:rPr>
-        <w:t> </w:t>
+        <w:t xml:space="preserve"> </w:t>
       </w:r>
       <w:r>
         <w:rPr>
@@ -185,7 +194,7 @@
           <w:spacing w:val="-8"/>
           <w:sz w:val="22"/>
         </w:rPr>
-        <w:t> </w:t>
+        <w:t xml:space="preserve"> </w:t>
       </w:r>
       <w:r>
         <w:rPr>
@@ -200,7 +209,7 @@
           <w:spacing w:val="-8"/>
           <w:sz w:val="22"/>
         </w:rPr>
-        <w:t> </w:t>
+        <w:t xml:space="preserve"> </w:t>
       </w:r>
       <w:r>
         <w:rPr>
@@ -215,7 +224,7 @@
           <w:spacing w:val="80"/>
           <w:sz w:val="22"/>
         </w:rPr>
-        <w:t> </w:t>
+        <w:t xml:space="preserve"> </w:t>
       </w:r>
       <w:r>
         <w:rPr>
@@ -228,11 +237,11 @@
     <w:p>
       <w:pPr>
         <w:tabs>
-          <w:tab w:pos="1953" w:val="left" w:leader="none"/>
-          <w:tab w:pos="3403" w:val="left" w:leader="none"/>
-          <w:tab w:pos="4984" w:val="left" w:leader="none"/>
+          <w:tab w:val="left" w:pos="1953"/>
+          <w:tab w:val="left" w:pos="3403"/>
+          <w:tab w:val="left" w:pos="4984"/>
         </w:tabs>
-        <w:spacing w:line="248" w:lineRule="exact" w:before="1"/>
+        <w:spacing w:before="1" w:line="248" w:lineRule="exact"/>
         <w:ind w:left="109" w:right="0" w:firstLine="0"/>
         <w:jc w:val="left"/>
         <w:rPr>
@@ -241,17 +250,23 @@
         </w:rPr>
       </w:pPr>
       <w:r>
-        <w:rPr/>
         <w:pict>
-          <v:group style="position:absolute;margin-left:371.898621pt;margin-top:8.383901pt;width:22.6pt;height:19.9pt;mso-position-horizontal-relative:page;mso-position-vertical-relative:paragraph;z-index:15731712" id="docshapegroup5" coordorigin="7438,168" coordsize="452,398">
-            <v:shape style="position:absolute;left:7445;top:175;width:437;height:383" id="docshape6" coordorigin="7445,175" coordsize="437,383" path="m7469,260l7454,260,7454,186,7474,182,7492,177,7510,176,7517,175,7536,175,7548,176,7558,179,7568,180,7577,185,7585,189,7589,192,7595,198,7515,198,7512,199,7508,199,7506,201,7499,202,7493,205,7490,205,7487,206,7485,208,7482,209,7479,212,7477,214,7469,260xm7630,558l7445,558,7445,516,7486,468,7505,448,7521,429,7535,411,7541,404,7546,397,7550,390,7555,382,7558,375,7562,369,7565,362,7569,355,7571,347,7573,340,7576,333,7577,326,7578,317,7579,310,7580,301,7582,292,7582,265,7580,256,7579,249,7578,241,7576,234,7573,228,7571,222,7569,220,7568,217,7566,214,7564,212,7562,209,7559,208,7558,206,7555,205,7553,204,7550,202,7548,201,7544,201,7539,199,7532,198,7595,198,7599,201,7602,204,7605,208,7607,211,7611,215,7613,218,7614,222,7616,227,7618,231,7620,236,7622,246,7623,252,7623,256,7625,262,7625,282,7623,289,7623,297,7622,304,7620,311,7619,318,7616,326,7614,333,7612,340,7608,347,7605,355,7601,362,7598,368,7593,375,7584,390,7572,406,7557,423,7539,443,7474,514,7630,514,7630,558xm7737,558l7661,558,7661,545,7685,541,7755,426,7693,313,7667,305,7667,292,7765,292,7765,305,7736,313,7777,390,7798,390,7787,407,7807,445,7765,445,7707,539,7737,545,7737,558xm7798,390l7777,390,7824,313,7795,305,7795,292,7872,292,7872,305,7847,311,7798,390xm7882,558l7786,558,7786,545,7814,539,7765,445,7807,445,7858,539,7882,545,7882,558xe" filled="true" fillcolor="#000000" stroked="false">
+          <v:group id="docshapegroup5" o:spid="_x0000_s1031" o:spt="203" style="position:absolute;left:0pt;margin-left:371.85pt;margin-top:8.35pt;height:19.9pt;width:22.6pt;mso-position-horizontal-relative:page;z-index:251661312;mso-width-relative:page;mso-height-relative:page;" coordorigin="7438,168" coordsize="452,398">
+            <o:lock v:ext="edit"/>
+            <v:shape id="docshape6" o:spid="_x0000_s1032" style="position:absolute;left:7445;top:175;height:383;width:437;" fillcolor="#000000" filled="t" stroked="f" coordorigin="7445,175" coordsize="437,383" path="m7469,260l7454,260,7454,186,7474,182,7492,177,7510,176,7517,175,7536,175,7548,176,7558,179,7568,180,7577,185,7585,189,7589,192,7595,198,7515,198,7512,199,7508,199,7506,201,7499,202,7493,205,7490,205,7487,206,7485,208,7482,209,7479,212,7477,214,7469,260xm7630,558l7445,558,7445,516,7486,468,7505,448,7521,429,7535,411,7541,404,7546,397,7550,390,7555,382,7558,375,7562,369,7565,362,7569,355,7571,347,7573,340,7576,333,7577,326,7578,317,7579,310,7580,301,7582,292,7582,265,7580,256,7579,249,7578,241,7576,234,7573,228,7571,222,7569,220,7568,217,7566,214,7564,212,7562,209,7559,208,7558,206,7555,205,7553,204,7550,202,7548,201,7544,201,7539,199,7532,198,7595,198,7599,201,7602,204,7605,208,7607,211,7611,215,7613,218,7614,222,7616,227,7618,231,7620,236,7622,246,7623,252,7623,256,7625,262,7625,282,7623,289,7623,297,7622,304,7620,311,7619,318,7616,326,7614,333,7612,340,7608,347,7605,355,7601,362,7598,368,7593,375,7584,390,7572,406,7557,423,7539,443,7474,514,7630,514,7630,558xm7737,558l7661,558,7661,545,7685,541,7755,426,7693,313,7667,305,7667,292,7765,292,7765,305,7736,313,7777,390,7798,390,7787,407,7807,445,7765,445,7707,539,7737,545,7737,558xm7798,390l7777,390,7824,313,7795,305,7795,292,7872,292,7872,305,7847,311,7798,390xm7882,558l7786,558,7786,545,7814,539,7765,445,7807,445,7858,539,7882,545,7882,558xe">
               <v:path arrowok="t"/>
-              <v:fill type="solid"/>
+              <v:fill on="t" focussize="0,0"/>
+              <v:stroke on="f"/>
+              <v:imagedata o:title=""/>
+              <o:lock v:ext="edit"/>
             </v:shape>
-            <v:shape style="position:absolute;left:7437;top:167;width:452;height:398" type="#_x0000_t75" id="docshape7" stroked="false">
-              <v:imagedata r:id="rId6" o:title=""/>
+            <v:shape id="docshape7" o:spid="_x0000_s1033" o:spt="75" type="#_x0000_t75" style="position:absolute;left:7437;top:167;height:398;width:452;" filled="f" stroked="f" coordsize="21600,21600">
+              <v:path/>
+              <v:fill on="f" focussize="0,0"/>
+              <v:stroke on="f"/>
+              <v:imagedata r:id="rId7" o:title=""/>
+              <o:lock v:ext="edit" aspectratio="t"/>
             </v:shape>
-            <w10:wrap type="none"/>
           </v:group>
         </w:pict>
       </w:r>
@@ -311,99 +326,90 @@
     </w:p>
     <w:p>
       <w:pPr>
-        <w:pStyle w:val="BodyText"/>
+        <w:pStyle w:val="5"/>
         <w:spacing w:line="248" w:lineRule="exact"/>
         <w:ind w:left="109"/>
       </w:pPr>
       <w:r>
-        <w:rPr/>
         <w:t>Nada</w:t>
       </w:r>
       <w:r>
         <w:rPr>
           <w:spacing w:val="-8"/>
         </w:rPr>
-        <w:t> </w:t>
-      </w:r>
-      <w:r>
-        <w:rPr/>
+        <w:t xml:space="preserve"> </w:t>
+      </w:r>
+      <w:r>
         <w:t>vai</w:t>
       </w:r>
       <w:r>
         <w:rPr>
           <w:spacing w:val="-8"/>
         </w:rPr>
-        <w:t> </w:t>
-      </w:r>
-      <w:r>
-        <w:rPr/>
+        <w:t xml:space="preserve"> </w:t>
+      </w:r>
+      <w:r>
         <w:t>me</w:t>
       </w:r>
       <w:r>
         <w:rPr>
           <w:spacing w:val="-8"/>
         </w:rPr>
-        <w:t> </w:t>
-      </w:r>
-      <w:r>
-        <w:rPr/>
+        <w:t xml:space="preserve"> </w:t>
+      </w:r>
+      <w:r>
         <w:t>separar</w:t>
       </w:r>
       <w:r>
         <w:rPr>
           <w:spacing w:val="-8"/>
         </w:rPr>
-        <w:t> </w:t>
-      </w:r>
-      <w:r>
-        <w:rPr/>
+        <w:t xml:space="preserve"> </w:t>
+      </w:r>
+      <w:r>
         <w:t>do</w:t>
       </w:r>
       <w:r>
         <w:rPr>
           <w:spacing w:val="-8"/>
         </w:rPr>
-        <w:t> </w:t>
-      </w:r>
-      <w:r>
-        <w:rPr/>
+        <w:t xml:space="preserve"> </w:t>
+      </w:r>
+      <w:r>
         <w:t>teu</w:t>
       </w:r>
       <w:r>
         <w:rPr>
           <w:spacing w:val="-8"/>
         </w:rPr>
-        <w:t> </w:t>
-      </w:r>
-      <w:r>
-        <w:rPr/>
+        <w:t xml:space="preserve"> </w:t>
+      </w:r>
+      <w:r>
         <w:t>amor,</w:t>
       </w:r>
       <w:r>
         <w:rPr>
           <w:spacing w:val="-8"/>
         </w:rPr>
-        <w:t> </w:t>
-      </w:r>
-      <w:r>
-        <w:rPr/>
+        <w:t xml:space="preserve"> </w:t>
+      </w:r>
+      <w:r>
         <w:t>do</w:t>
       </w:r>
       <w:r>
         <w:rPr>
           <w:spacing w:val="-8"/>
         </w:rPr>
-        <w:t> </w:t>
-      </w:r>
-      <w:r>
-        <w:rPr/>
+        <w:t xml:space="preserve"> </w:t>
+      </w:r>
+      <w:r>
         <w:t>teu</w:t>
       </w:r>
       <w:r>
         <w:rPr>
           <w:spacing w:val="-8"/>
         </w:rPr>
-        <w:t> </w:t>
+        <w:t xml:space="preserve"> </w:t>
       </w:r>
       <w:r>
         <w:rPr>
@@ -414,11 +420,11 @@
     </w:p>
     <w:p>
       <w:pPr>
-        <w:pStyle w:val="Heading1"/>
+        <w:pStyle w:val="2"/>
         <w:tabs>
-          <w:tab w:pos="1953" w:val="left" w:leader="none"/>
-          <w:tab w:pos="3666" w:val="left" w:leader="none"/>
-          <w:tab w:pos="5642" w:val="left" w:leader="none"/>
+          <w:tab w:val="left" w:pos="1953"/>
+          <w:tab w:val="left" w:pos="3666"/>
+          <w:tab w:val="left" w:pos="5642"/>
         </w:tabs>
         <w:spacing w:before="1"/>
       </w:pPr>
@@ -429,7 +435,6 @@
         <w:t>C9</w:t>
       </w:r>
       <w:r>
-        <w:rPr/>
         <w:tab/>
       </w:r>
       <w:r>
@@ -439,7 +444,6 @@
         <w:t>Am7</w:t>
       </w:r>
       <w:r>
-        <w:rPr/>
         <w:tab/>
       </w:r>
       <w:r>
@@ -449,7 +453,6 @@
         <w:t>Em</w:t>
       </w:r>
       <w:r>
-        <w:rPr/>
         <w:tab/>
       </w:r>
       <w:r>
@@ -461,119 +464,108 @@
     </w:p>
     <w:p>
       <w:pPr>
-        <w:pStyle w:val="BodyText"/>
+        <w:pStyle w:val="5"/>
         <w:spacing w:line="248" w:lineRule="exact"/>
         <w:ind w:left="109"/>
       </w:pPr>
       <w:r>
-        <w:rPr/>
         <w:t>Nem</w:t>
       </w:r>
       <w:r>
         <w:rPr>
           <w:spacing w:val="-8"/>
         </w:rPr>
-        <w:t> </w:t>
-      </w:r>
-      <w:r>
-        <w:rPr/>
+        <w:t xml:space="preserve"> </w:t>
+      </w:r>
+      <w:r>
         <w:t>a</w:t>
       </w:r>
       <w:r>
         <w:rPr>
           <w:spacing w:val="-7"/>
         </w:rPr>
-        <w:t> </w:t>
-      </w:r>
-      <w:r>
-        <w:rPr/>
+        <w:t xml:space="preserve"> </w:t>
+      </w:r>
+      <w:r>
         <w:t>morte</w:t>
       </w:r>
       <w:r>
         <w:rPr>
           <w:spacing w:val="-7"/>
         </w:rPr>
-        <w:t> </w:t>
-      </w:r>
-      <w:r>
-        <w:rPr/>
+        <w:t xml:space="preserve"> </w:t>
+      </w:r>
+      <w:r>
         <w:t>nem</w:t>
       </w:r>
       <w:r>
         <w:rPr>
           <w:spacing w:val="-7"/>
         </w:rPr>
-        <w:t> </w:t>
-      </w:r>
-      <w:r>
-        <w:rPr/>
+        <w:t xml:space="preserve"> </w:t>
+      </w:r>
+      <w:r>
         <w:t>a</w:t>
       </w:r>
       <w:r>
         <w:rPr>
           <w:spacing w:val="-7"/>
         </w:rPr>
-        <w:t> </w:t>
-      </w:r>
-      <w:r>
-        <w:rPr/>
+        <w:t xml:space="preserve"> </w:t>
+      </w:r>
+      <w:r>
         <w:t>vida</w:t>
       </w:r>
       <w:r>
         <w:rPr>
           <w:spacing w:val="-8"/>
         </w:rPr>
-        <w:t> </w:t>
-      </w:r>
-      <w:r>
-        <w:rPr/>
+        <w:t xml:space="preserve"> </w:t>
+      </w:r>
+      <w:r>
         <w:t>vão</w:t>
       </w:r>
       <w:r>
         <w:rPr>
           <w:spacing w:val="-7"/>
         </w:rPr>
-        <w:t> </w:t>
-      </w:r>
-      <w:r>
-        <w:rPr/>
+        <w:t xml:space="preserve"> </w:t>
+      </w:r>
+      <w:r>
         <w:t>me</w:t>
       </w:r>
       <w:r>
         <w:rPr>
           <w:spacing w:val="-7"/>
         </w:rPr>
-        <w:t> </w:t>
-      </w:r>
-      <w:r>
-        <w:rPr/>
+        <w:t xml:space="preserve"> </w:t>
+      </w:r>
+      <w:r>
         <w:t>afastar</w:t>
       </w:r>
       <w:r>
         <w:rPr>
           <w:spacing w:val="-7"/>
         </w:rPr>
-        <w:t> </w:t>
-      </w:r>
-      <w:r>
-        <w:rPr/>
+        <w:t xml:space="preserve"> </w:t>
+      </w:r>
+      <w:r>
         <w:t>do</w:t>
       </w:r>
       <w:r>
         <w:rPr>
           <w:spacing w:val="-7"/>
         </w:rPr>
-        <w:t> </w:t>
-      </w:r>
-      <w:r>
-        <w:rPr/>
+        <w:t xml:space="preserve"> </w:t>
+      </w:r>
+      <w:r>
         <w:t>teu</w:t>
       </w:r>
       <w:r>
         <w:rPr>
           <w:spacing w:val="-7"/>
         </w:rPr>
-        <w:t> </w:t>
+        <w:t xml:space="preserve"> </w:t>
       </w:r>
       <w:r>
         <w:rPr>
@@ -584,7 +576,7 @@
     </w:p>
     <w:p>
       <w:pPr>
-        <w:pStyle w:val="BodyText"/>
+        <w:pStyle w:val="5"/>
         <w:rPr>
           <w:sz w:val="20"/>
         </w:rPr>
@@ -592,30 +584,34 @@
     </w:p>
     <w:p>
       <w:pPr>
-        <w:pStyle w:val="BodyText"/>
+        <w:pStyle w:val="5"/>
         <w:spacing w:before="6"/>
         <w:rPr>
           <w:sz w:val="18"/>
         </w:rPr>
       </w:pPr>
       <w:r>
-        <w:rPr/>
         <w:pict>
-          <v:group style="position:absolute;margin-left:24.396999pt;margin-top:11.762342pt;width:151.25pt;height:107pt;mso-position-horizontal-relative:page;mso-position-vertical-relative:paragraph;z-index:-15728640;mso-wrap-distance-left:0;mso-wrap-distance-right:0" id="docshapegroup8" coordorigin="488,235" coordsize="3025,2140">
-            <v:shape style="position:absolute;left:489;top:236;width:3022;height:2138" id="docshape9" coordorigin="489,236" coordsize="3022,2138" path="m2001,2374l489,2374,489,236,3511,236,3511,2374,2001,2374xe" filled="false" stroked="true" strokeweight=".12pt" strokecolor="#000000">
+          <v:group id="docshapegroup8" o:spid="_x0000_s1034" o:spt="203" style="position:absolute;left:0pt;margin-left:24.35pt;margin-top:11.75pt;height:107pt;width:151.25pt;mso-position-horizontal-relative:page;mso-wrap-distance-bottom:0pt;mso-wrap-distance-top:0pt;z-index:-251651072;mso-width-relative:page;mso-height-relative:page;" coordorigin="488,235" coordsize="3025,2140">
+            <o:lock v:ext="edit"/>
+            <v:shape id="docshape9" o:spid="_x0000_s1035" style="position:absolute;left:489;top:236;height:2138;width:3022;" filled="f" stroked="t" coordorigin="489,236" coordsize="3022,2138" path="m2001,2374l489,2374,489,236,3511,236,3511,2374,2001,2374xe">
               <v:path arrowok="t"/>
-              <v:stroke dashstyle="solid"/>
+              <v:fill on="f" focussize="0,0"/>
+              <v:stroke weight="0.12pt" color="#000000"/>
+              <v:imagedata o:title=""/>
+              <o:lock v:ext="edit"/>
             </v:shape>
-            <v:shapetype id="_x0000_t202" o:spt="202" coordsize="21600,21600" path="m,l,21600r21600,l21600,xe">
-              <v:stroke joinstyle="miter"/>
-              <v:path gradientshapeok="t" o:connecttype="rect"/>
-            </v:shapetype>
-            <v:shape style="position:absolute;left:569;top:271;width:284;height:249" type="#_x0000_t202" id="docshape10" filled="false" stroked="false">
-              <v:textbox inset="0,0,0,0">
+            <v:shape id="docshape10" o:spid="_x0000_s1036" o:spt="202" type="#_x0000_t202" style="position:absolute;left:569;top:271;height:249;width:284;" filled="f" stroked="f" coordsize="21600,21600">
+              <v:path/>
+              <v:fill on="f" focussize="0,0"/>
+              <v:stroke on="f" joinstyle="miter"/>
+              <v:imagedata o:title=""/>
+              <o:lock v:ext="edit"/>
+              <v:textbox inset="0mm,0mm,0mm,0mm">
                 <w:txbxContent>
                   <w:p>
                     <w:pPr>
-                      <w:spacing w:line="249" w:lineRule="exact" w:before="0"/>
+                      <w:spacing w:before="0" w:line="249" w:lineRule="exact"/>
                       <w:ind w:left="0" w:right="0" w:firstLine="0"/>
                       <w:jc w:val="left"/>
                       <w:rPr>
@@ -634,14 +630,18 @@
                   </w:p>
                 </w:txbxContent>
               </v:textbox>
-              <w10:wrap type="none"/>
             </v:shape>
-            <v:shape style="position:absolute;left:2809;top:271;width:416;height:249" type="#_x0000_t202" id="docshape11" filled="false" stroked="false">
-              <v:textbox inset="0,0,0,0">
+            <v:shape id="docshape11" o:spid="_x0000_s1037" o:spt="202" type="#_x0000_t202" style="position:absolute;left:2809;top:271;height:249;width:416;" filled="f" stroked="f" coordsize="21600,21600">
+              <v:path/>
+              <v:fill on="f" focussize="0,0"/>
+              <v:stroke on="f" joinstyle="miter"/>
+              <v:imagedata o:title=""/>
+              <o:lock v:ext="edit"/>
+              <v:textbox inset="0mm,0mm,0mm,0mm">
                 <w:txbxContent>
                   <w:p>
                     <w:pPr>
-                      <w:spacing w:line="249" w:lineRule="exact" w:before="0"/>
+                      <w:spacing w:before="0" w:line="249" w:lineRule="exact"/>
                       <w:ind w:left="0" w:right="0" w:firstLine="0"/>
                       <w:jc w:val="left"/>
                       <w:rPr>
@@ -660,14 +660,18 @@
                   </w:p>
                 </w:txbxContent>
               </v:textbox>
-              <w10:wrap type="none"/>
             </v:shape>
-            <v:shape style="position:absolute;left:569;top:518;width:2656;height:1741" type="#_x0000_t202" id="docshape12" filled="false" stroked="false">
-              <v:textbox inset="0,0,0,0">
+            <v:shape id="docshape12" o:spid="_x0000_s1038" o:spt="202" type="#_x0000_t202" style="position:absolute;left:569;top:518;height:1741;width:2656;" filled="f" stroked="f" coordsize="21600,21600">
+              <v:path/>
+              <v:fill on="f" focussize="0,0"/>
+              <v:stroke on="f" joinstyle="miter"/>
+              <v:imagedata o:title=""/>
+              <o:lock v:ext="edit"/>
+              <v:textbox inset="0mm,0mm,0mm,0mm">
                 <w:txbxContent>
                   <w:p>
                     <w:pPr>
-                      <w:spacing w:line="249" w:lineRule="exact" w:before="0"/>
+                      <w:spacing w:before="0" w:line="249" w:lineRule="exact"/>
                       <w:ind w:left="0" w:right="0" w:firstLine="0"/>
                       <w:jc w:val="left"/>
                       <w:rPr>
@@ -685,7 +689,7 @@
                         <w:spacing w:val="-8"/>
                         <w:sz w:val="22"/>
                       </w:rPr>
-                      <w:t> </w:t>
+                      <w:t xml:space="preserve"> </w:t>
                     </w:r>
                     <w:r>
                       <w:rPr>
@@ -698,7 +702,7 @@
                         <w:spacing w:val="-8"/>
                         <w:sz w:val="22"/>
                       </w:rPr>
-                      <w:t> </w:t>
+                      <w:t xml:space="preserve"> </w:t>
                     </w:r>
                     <w:r>
                       <w:rPr>
@@ -711,7 +715,7 @@
                         <w:spacing w:val="-8"/>
                         <w:sz w:val="22"/>
                       </w:rPr>
-                      <w:t> </w:t>
+                      <w:t xml:space="preserve"> </w:t>
                     </w:r>
                     <w:r>
                       <w:rPr>
@@ -723,7 +727,7 @@
                   </w:p>
                   <w:p>
                     <w:pPr>
-                      <w:spacing w:line="248" w:lineRule="exact" w:before="0"/>
+                      <w:spacing w:before="0" w:line="248" w:lineRule="exact"/>
                       <w:ind w:left="0" w:right="412" w:firstLine="0"/>
                       <w:jc w:val="right"/>
                       <w:rPr>
@@ -742,7 +746,7 @@
                   </w:p>
                   <w:p>
                     <w:pPr>
-                      <w:spacing w:line="248" w:lineRule="exact" w:before="0"/>
+                      <w:spacing w:before="0" w:line="248" w:lineRule="exact"/>
                       <w:ind w:left="0" w:right="0" w:firstLine="0"/>
                       <w:jc w:val="left"/>
                       <w:rPr>
@@ -760,7 +764,7 @@
                         <w:spacing w:val="-6"/>
                         <w:sz w:val="22"/>
                       </w:rPr>
-                      <w:t> </w:t>
+                      <w:t xml:space="preserve"> </w:t>
                     </w:r>
                     <w:r>
                       <w:rPr>
@@ -773,7 +777,7 @@
                         <w:spacing w:val="-5"/>
                         <w:sz w:val="22"/>
                       </w:rPr>
-                      <w:t> </w:t>
+                      <w:t xml:space="preserve"> </w:t>
                     </w:r>
                     <w:r>
                       <w:rPr>
@@ -786,7 +790,7 @@
                         <w:spacing w:val="-6"/>
                         <w:sz w:val="22"/>
                       </w:rPr>
-                      <w:t> </w:t>
+                      <w:t xml:space="preserve"> </w:t>
                     </w:r>
                     <w:r>
                       <w:rPr>
@@ -798,7 +802,7 @@
                   </w:p>
                   <w:p>
                     <w:pPr>
-                      <w:spacing w:line="248" w:lineRule="exact" w:before="0"/>
+                      <w:spacing w:before="0" w:line="248" w:lineRule="exact"/>
                       <w:ind w:left="1304" w:right="929" w:firstLine="0"/>
                       <w:jc w:val="center"/>
                       <w:rPr>
@@ -817,7 +821,7 @@
                   </w:p>
                   <w:p>
                     <w:pPr>
-                      <w:spacing w:line="248" w:lineRule="exact" w:before="0"/>
+                      <w:spacing w:before="0" w:line="248" w:lineRule="exact"/>
                       <w:ind w:left="0" w:right="0" w:firstLine="0"/>
                       <w:jc w:val="left"/>
                       <w:rPr>
@@ -835,7 +839,7 @@
                         <w:spacing w:val="-9"/>
                         <w:sz w:val="22"/>
                       </w:rPr>
-                      <w:t> </w:t>
+                      <w:t xml:space="preserve"> </w:t>
                     </w:r>
                     <w:r>
                       <w:rPr>
@@ -848,7 +852,7 @@
                         <w:spacing w:val="-8"/>
                         <w:sz w:val="22"/>
                       </w:rPr>
-                      <w:t> </w:t>
+                      <w:t xml:space="preserve"> </w:t>
                     </w:r>
                     <w:r>
                       <w:rPr>
@@ -860,7 +864,7 @@
                   </w:p>
                   <w:p>
                     <w:pPr>
-                      <w:spacing w:line="248" w:lineRule="exact" w:before="1"/>
+                      <w:spacing w:before="1" w:line="248" w:lineRule="exact"/>
                       <w:ind w:left="1713" w:right="0" w:firstLine="0"/>
                       <w:jc w:val="left"/>
                       <w:rPr>
@@ -879,7 +883,7 @@
                   </w:p>
                   <w:p>
                     <w:pPr>
-                      <w:spacing w:line="248" w:lineRule="exact" w:before="0"/>
+                      <w:spacing w:before="0" w:line="248" w:lineRule="exact"/>
                       <w:ind w:left="0" w:right="0" w:firstLine="0"/>
                       <w:jc w:val="left"/>
                       <w:rPr>
@@ -897,7 +901,7 @@
                         <w:spacing w:val="-7"/>
                         <w:sz w:val="22"/>
                       </w:rPr>
-                      <w:t> </w:t>
+                      <w:t xml:space="preserve"> </w:t>
                     </w:r>
                     <w:r>
                       <w:rPr>
@@ -910,7 +914,7 @@
                         <w:spacing w:val="-6"/>
                         <w:sz w:val="22"/>
                       </w:rPr>
-                      <w:t> </w:t>
+                      <w:t xml:space="preserve"> </w:t>
                     </w:r>
                     <w:r>
                       <w:rPr>
@@ -923,7 +927,7 @@
                         <w:spacing w:val="-6"/>
                         <w:sz w:val="22"/>
                       </w:rPr>
-                      <w:t> </w:t>
+                      <w:t xml:space="preserve"> </w:t>
                     </w:r>
                     <w:r>
                       <w:rPr>
@@ -935,22 +939,28 @@
                   </w:p>
                 </w:txbxContent>
               </v:textbox>
-              <w10:wrap type="none"/>
             </v:shape>
             <w10:wrap type="topAndBottom"/>
           </v:group>
         </w:pict>
       </w:r>
       <w:r>
-        <w:rPr/>
         <w:pict>
-          <v:group style="position:absolute;margin-left:184.113632pt;margin-top:54.474972pt;width:22.25pt;height:19.6pt;mso-position-horizontal-relative:page;mso-position-vertical-relative:paragraph;z-index:-15728128;mso-wrap-distance-left:0;mso-wrap-distance-right:0" id="docshapegroup13" coordorigin="3682,1089" coordsize="445,392">
-            <v:shape style="position:absolute;left:3689;top:1096;width:430;height:377" id="docshape14" coordorigin="3690,1097" coordsize="430,377" path="m3714,1180l3700,1180,3700,1108,3719,1103,3738,1099,3754,1098,3762,1097,3780,1097,3792,1098,3802,1100,3811,1103,3829,1111,3832,1113,3836,1116,3839,1120,3763,1120,3757,1121,3750,1122,3744,1124,3738,1126,3733,1129,3728,1131,3722,1134,3714,1180xm3873,1473l3690,1473,3690,1433,3732,1387,3766,1347,3779,1330,3790,1316,3794,1309,3798,1301,3802,1295,3805,1289,3809,1282,3811,1274,3814,1268,3818,1252,3820,1245,3821,1237,3823,1229,3824,1222,3825,1213,3825,1185,3824,1178,3823,1170,3821,1162,3819,1156,3817,1149,3815,1147,3814,1144,3813,1142,3811,1139,3809,1136,3808,1134,3806,1133,3804,1130,3802,1129,3799,1127,3797,1126,3794,1125,3792,1124,3788,1122,3776,1120,3839,1120,3842,1122,3845,1126,3848,1129,3850,1133,3853,1136,3855,1140,3858,1144,3859,1148,3861,1153,3861,1157,3864,1162,3865,1167,3865,1173,3866,1183,3866,1210,3865,1216,3865,1224,3864,1232,3861,1238,3860,1246,3858,1252,3854,1259,3852,1267,3848,1273,3845,1281,3841,1287,3833,1301,3828,1308,3816,1323,3801,1341,3761,1385,3719,1431,3873,1431,3873,1473xm3976,1473l3901,1473,3901,1460,3925,1456,3994,1344,3933,1232,3908,1225,3908,1213,4003,1213,4003,1225,3975,1232,4015,1308,4037,1308,4026,1326,4045,1362,4004,1362,3947,1455,3976,1460,3976,1473xm4037,1308l4015,1308,4062,1232,4034,1225,4034,1213,4108,1213,4108,1225,4084,1231,4037,1308xm4119,1473l4025,1473,4025,1460,4052,1455,4004,1362,4045,1362,4095,1455,4119,1460,4119,1473xe" filled="true" fillcolor="#000000" stroked="false">
+          <v:group id="docshapegroup13" o:spid="_x0000_s1039" o:spt="203" style="position:absolute;left:0pt;margin-left:184.1pt;margin-top:54.45pt;height:19.6pt;width:22.25pt;mso-position-horizontal-relative:page;mso-wrap-distance-bottom:0pt;mso-wrap-distance-top:0pt;z-index:-251651072;mso-width-relative:page;mso-height-relative:page;" coordorigin="3682,1089" coordsize="445,392">
+            <o:lock v:ext="edit"/>
+            <v:shape id="docshape14" o:spid="_x0000_s1040" style="position:absolute;left:3689;top:1096;height:377;width:430;" fillcolor="#000000" filled="t" stroked="f" coordorigin="3690,1097" coordsize="430,377" path="m3714,1180l3700,1180,3700,1108,3719,1103,3738,1099,3754,1098,3762,1097,3780,1097,3792,1098,3802,1100,3811,1103,3829,1111,3832,1113,3836,1116,3839,1120,3763,1120,3757,1121,3750,1122,3744,1124,3738,1126,3733,1129,3728,1131,3722,1134,3714,1180xm3873,1473l3690,1473,3690,1433,3732,1387,3766,1347,3779,1330,3790,1316,3794,1309,3798,1301,3802,1295,3805,1289,3809,1282,3811,1274,3814,1268,3818,1252,3820,1245,3821,1237,3823,1229,3824,1222,3825,1213,3825,1185,3824,1178,3823,1170,3821,1162,3819,1156,3817,1149,3815,1147,3814,1144,3813,1142,3811,1139,3809,1136,3808,1134,3806,1133,3804,1130,3802,1129,3799,1127,3797,1126,3794,1125,3792,1124,3788,1122,3776,1120,3839,1120,3842,1122,3845,1126,3848,1129,3850,1133,3853,1136,3855,1140,3858,1144,3859,1148,3861,1153,3861,1157,3864,1162,3865,1167,3865,1173,3866,1183,3866,1210,3865,1216,3865,1224,3864,1232,3861,1238,3860,1246,3858,1252,3854,1259,3852,1267,3848,1273,3845,1281,3841,1287,3833,1301,3828,1308,3816,1323,3801,1341,3761,1385,3719,1431,3873,1431,3873,1473xm3976,1473l3901,1473,3901,1460,3925,1456,3994,1344,3933,1232,3908,1225,3908,1213,4003,1213,4003,1225,3975,1232,4015,1308,4037,1308,4026,1326,4045,1362,4004,1362,3947,1455,3976,1460,3976,1473xm4037,1308l4015,1308,4062,1232,4034,1225,4034,1213,4108,1213,4108,1225,4084,1231,4037,1308xm4119,1473l4025,1473,4025,1460,4052,1455,4004,1362,4045,1362,4095,1455,4119,1460,4119,1473xe">
               <v:path arrowok="t"/>
-              <v:fill type="solid"/>
+              <v:fill on="t" focussize="0,0"/>
+              <v:stroke on="f"/>
+              <v:imagedata o:title=""/>
+              <o:lock v:ext="edit"/>
             </v:shape>
-            <v:shape style="position:absolute;left:3682;top:1089;width:445;height:392" type="#_x0000_t75" id="docshape15" stroked="false">
-              <v:imagedata r:id="rId7" o:title=""/>
+            <v:shape id="docshape15" o:spid="_x0000_s1041" o:spt="75" type="#_x0000_t75" style="position:absolute;left:3682;top:1089;height:392;width:445;" filled="f" stroked="f" coordsize="21600,21600">
+              <v:path/>
+              <v:fill on="f" focussize="0,0"/>
+              <v:stroke on="f"/>
+              <v:imagedata r:id="rId8" o:title=""/>
+              <o:lock v:ext="edit" aspectratio="t"/>
             </v:shape>
             <w10:wrap type="topAndBottom"/>
           </v:group>
@@ -959,11 +969,10 @@
     </w:p>
     <w:p>
       <w:pPr>
-        <w:pStyle w:val="Heading1"/>
-        <w:spacing w:line="240" w:lineRule="auto" w:before="132"/>
-      </w:pPr>
-      <w:r>
-        <w:rPr/>
+        <w:pStyle w:val="2"/>
+        <w:spacing w:before="132" w:line="240" w:lineRule="auto"/>
+      </w:pPr>
+      <w:r>
         <w:t>Solo</w:t>
       </w:r>
       <w:r>
@@ -978,30 +987,27 @@
           <w:spacing w:val="57"/>
           <w:w w:val="150"/>
         </w:rPr>
-        <w:t> </w:t>
-      </w:r>
-      <w:r>
-        <w:rPr/>
+        <w:t xml:space="preserve"> </w:t>
+      </w:r>
+      <w:r>
         <w:t>C9</w:t>
       </w:r>
       <w:r>
         <w:rPr>
           <w:spacing w:val="-5"/>
         </w:rPr>
-        <w:t> </w:t>
-      </w:r>
-      <w:r>
-        <w:rPr/>
+        <w:t xml:space="preserve"> </w:t>
+      </w:r>
+      <w:r>
         <w:t>Am7</w:t>
       </w:r>
       <w:r>
         <w:rPr>
           <w:spacing w:val="-5"/>
         </w:rPr>
-        <w:t> </w:t>
-      </w:r>
-      <w:r>
-        <w:rPr/>
+        <w:t xml:space="preserve"> </w:t>
+      </w:r>
+      <w:r>
         <w:t>Em</w:t>
       </w:r>
       <w:r>
@@ -1009,7 +1015,7 @@
           <w:spacing w:val="57"/>
           <w:w w:val="150"/>
         </w:rPr>
-        <w:t> </w:t>
+        <w:t xml:space="preserve"> </w:t>
       </w:r>
       <w:r>
         <w:rPr>
@@ -1020,7 +1026,7 @@
     </w:p>
     <w:p>
       <w:pPr>
-        <w:pStyle w:val="BodyText"/>
+        <w:pStyle w:val="5"/>
         <w:rPr>
           <w:b/>
           <w:sz w:val="24"/>
@@ -1029,7 +1035,7 @@
     </w:p>
     <w:p>
       <w:pPr>
-        <w:pStyle w:val="BodyText"/>
+        <w:pStyle w:val="5"/>
         <w:spacing w:before="10"/>
         <w:rPr>
           <w:b/>
@@ -1040,11 +1046,11 @@
     <w:p>
       <w:pPr>
         <w:tabs>
-          <w:tab w:pos="1953" w:val="left" w:leader="none"/>
-          <w:tab w:pos="3403" w:val="left" w:leader="none"/>
-          <w:tab w:pos="4852" w:val="left" w:leader="none"/>
+          <w:tab w:val="left" w:pos="1953"/>
+          <w:tab w:val="left" w:pos="3403"/>
+          <w:tab w:val="left" w:pos="4852"/>
         </w:tabs>
-        <w:spacing w:line="248" w:lineRule="exact" w:before="0"/>
+        <w:spacing w:before="0" w:line="248" w:lineRule="exact"/>
         <w:ind w:left="109" w:right="0" w:firstLine="0"/>
         <w:jc w:val="left"/>
         <w:rPr>
@@ -1108,99 +1114,90 @@
     </w:p>
     <w:p>
       <w:pPr>
-        <w:pStyle w:val="BodyText"/>
+        <w:pStyle w:val="5"/>
         <w:spacing w:line="248" w:lineRule="exact"/>
         <w:ind w:left="109"/>
       </w:pPr>
       <w:r>
-        <w:rPr/>
         <w:t>Nada</w:t>
       </w:r>
       <w:r>
         <w:rPr>
           <w:spacing w:val="-8"/>
         </w:rPr>
-        <w:t> </w:t>
-      </w:r>
-      <w:r>
-        <w:rPr/>
+        <w:t xml:space="preserve"> </w:t>
+      </w:r>
+      <w:r>
         <w:t>vai</w:t>
       </w:r>
       <w:r>
         <w:rPr>
           <w:spacing w:val="-8"/>
         </w:rPr>
-        <w:t> </w:t>
-      </w:r>
-      <w:r>
-        <w:rPr/>
+        <w:t xml:space="preserve"> </w:t>
+      </w:r>
+      <w:r>
         <w:t>me</w:t>
       </w:r>
       <w:r>
         <w:rPr>
           <w:spacing w:val="-8"/>
         </w:rPr>
-        <w:t> </w:t>
-      </w:r>
-      <w:r>
-        <w:rPr/>
+        <w:t xml:space="preserve"> </w:t>
+      </w:r>
+      <w:r>
         <w:t>separar</w:t>
       </w:r>
       <w:r>
         <w:rPr>
           <w:spacing w:val="-8"/>
         </w:rPr>
-        <w:t> </w:t>
-      </w:r>
-      <w:r>
-        <w:rPr/>
+        <w:t xml:space="preserve"> </w:t>
+      </w:r>
+      <w:r>
         <w:t>do</w:t>
       </w:r>
       <w:r>
         <w:rPr>
           <w:spacing w:val="-8"/>
         </w:rPr>
-        <w:t> </w:t>
-      </w:r>
-      <w:r>
-        <w:rPr/>
+        <w:t xml:space="preserve"> </w:t>
+      </w:r>
+      <w:r>
         <w:t>teu</w:t>
       </w:r>
       <w:r>
         <w:rPr>
           <w:spacing w:val="-8"/>
         </w:rPr>
-        <w:t> </w:t>
-      </w:r>
-      <w:r>
-        <w:rPr/>
+        <w:t xml:space="preserve"> </w:t>
+      </w:r>
+      <w:r>
         <w:t>amor,</w:t>
       </w:r>
       <w:r>
         <w:rPr>
           <w:spacing w:val="-8"/>
         </w:rPr>
-        <w:t> </w:t>
-      </w:r>
-      <w:r>
-        <w:rPr/>
+        <w:t xml:space="preserve"> </w:t>
+      </w:r>
+      <w:r>
         <w:t>do</w:t>
       </w:r>
       <w:r>
         <w:rPr>
           <w:spacing w:val="-8"/>
         </w:rPr>
-        <w:t> </w:t>
-      </w:r>
-      <w:r>
-        <w:rPr/>
+        <w:t xml:space="preserve"> </w:t>
+      </w:r>
+      <w:r>
         <w:t>teu</w:t>
       </w:r>
       <w:r>
         <w:rPr>
           <w:spacing w:val="-8"/>
         </w:rPr>
-        <w:t> </w:t>
+        <w:t xml:space="preserve"> </w:t>
       </w:r>
       <w:r>
         <w:rPr>
@@ -1211,11 +1208,11 @@
     </w:p>
     <w:p>
       <w:pPr>
-        <w:pStyle w:val="Heading1"/>
+        <w:pStyle w:val="2"/>
         <w:tabs>
-          <w:tab w:pos="1953" w:val="left" w:leader="none"/>
-          <w:tab w:pos="3666" w:val="left" w:leader="none"/>
-          <w:tab w:pos="5511" w:val="left" w:leader="none"/>
+          <w:tab w:val="left" w:pos="1953"/>
+          <w:tab w:val="left" w:pos="3666"/>
+          <w:tab w:val="left" w:pos="5511"/>
         </w:tabs>
         <w:spacing w:before="1"/>
       </w:pPr>
@@ -1226,7 +1223,6 @@
         <w:t>C9</w:t>
       </w:r>
       <w:r>
-        <w:rPr/>
         <w:tab/>
       </w:r>
       <w:r>
@@ -1236,7 +1232,6 @@
         <w:t>Am7</w:t>
       </w:r>
       <w:r>
-        <w:rPr/>
         <w:tab/>
       </w:r>
       <w:r>
@@ -1246,7 +1241,6 @@
         <w:t>G</w:t>
       </w:r>
       <w:r>
-        <w:rPr/>
         <w:tab/>
       </w:r>
       <w:r>
@@ -1258,119 +1252,108 @@
     </w:p>
     <w:p>
       <w:pPr>
-        <w:pStyle w:val="BodyText"/>
+        <w:pStyle w:val="5"/>
         <w:spacing w:line="248" w:lineRule="exact"/>
         <w:ind w:left="109"/>
       </w:pPr>
       <w:r>
-        <w:rPr/>
         <w:t>Nem</w:t>
       </w:r>
       <w:r>
         <w:rPr>
           <w:spacing w:val="-8"/>
         </w:rPr>
-        <w:t> </w:t>
-      </w:r>
-      <w:r>
-        <w:rPr/>
+        <w:t xml:space="preserve"> </w:t>
+      </w:r>
+      <w:r>
         <w:t>a</w:t>
       </w:r>
       <w:r>
         <w:rPr>
           <w:spacing w:val="-7"/>
         </w:rPr>
-        <w:t> </w:t>
-      </w:r>
-      <w:r>
-        <w:rPr/>
+        <w:t xml:space="preserve"> </w:t>
+      </w:r>
+      <w:r>
         <w:t>morte</w:t>
       </w:r>
       <w:r>
         <w:rPr>
           <w:spacing w:val="-7"/>
         </w:rPr>
-        <w:t> </w:t>
-      </w:r>
-      <w:r>
-        <w:rPr/>
+        <w:t xml:space="preserve"> </w:t>
+      </w:r>
+      <w:r>
         <w:t>nem</w:t>
       </w:r>
       <w:r>
         <w:rPr>
           <w:spacing w:val="-7"/>
         </w:rPr>
-        <w:t> </w:t>
-      </w:r>
-      <w:r>
-        <w:rPr/>
+        <w:t xml:space="preserve"> </w:t>
+      </w:r>
+      <w:r>
         <w:t>a</w:t>
       </w:r>
       <w:r>
         <w:rPr>
           <w:spacing w:val="-7"/>
         </w:rPr>
-        <w:t> </w:t>
-      </w:r>
-      <w:r>
-        <w:rPr/>
+        <w:t xml:space="preserve"> </w:t>
+      </w:r>
+      <w:r>
         <w:t>vida</w:t>
       </w:r>
       <w:r>
         <w:rPr>
           <w:spacing w:val="-8"/>
         </w:rPr>
-        <w:t> </w:t>
-      </w:r>
-      <w:r>
-        <w:rPr/>
+        <w:t xml:space="preserve"> </w:t>
+      </w:r>
+      <w:r>
         <w:t>vão</w:t>
       </w:r>
       <w:r>
         <w:rPr>
           <w:spacing w:val="-7"/>
         </w:rPr>
-        <w:t> </w:t>
-      </w:r>
-      <w:r>
-        <w:rPr/>
+        <w:t xml:space="preserve"> </w:t>
+      </w:r>
+      <w:r>
         <w:t>me</w:t>
       </w:r>
       <w:r>
         <w:rPr>
           <w:spacing w:val="-7"/>
         </w:rPr>
-        <w:t> </w:t>
-      </w:r>
-      <w:r>
-        <w:rPr/>
+        <w:t xml:space="preserve"> </w:t>
+      </w:r>
+      <w:r>
         <w:t>afastar</w:t>
       </w:r>
       <w:r>
         <w:rPr>
           <w:spacing w:val="-7"/>
         </w:rPr>
-        <w:t> </w:t>
-      </w:r>
-      <w:r>
-        <w:rPr/>
+        <w:t xml:space="preserve"> </w:t>
+      </w:r>
+      <w:r>
         <w:t>do</w:t>
       </w:r>
       <w:r>
         <w:rPr>
           <w:spacing w:val="-7"/>
         </w:rPr>
-        <w:t> </w:t>
-      </w:r>
-      <w:r>
-        <w:rPr/>
+        <w:t xml:space="preserve"> </w:t>
+      </w:r>
+      <w:r>
         <w:t>teu</w:t>
       </w:r>
       <w:r>
         <w:rPr>
           <w:spacing w:val="-7"/>
         </w:rPr>
-        <w:t> </w:t>
+        <w:t xml:space="preserve"> </w:t>
       </w:r>
       <w:r>
         <w:rPr>
@@ -1381,7 +1364,7 @@
     </w:p>
     <w:p>
       <w:pPr>
-        <w:pStyle w:val="BodyText"/>
+        <w:pStyle w:val="5"/>
         <w:rPr>
           <w:sz w:val="20"/>
         </w:rPr>
@@ -1389,39 +1372,40 @@
     </w:p>
     <w:p>
       <w:pPr>
-        <w:pStyle w:val="BodyText"/>
+        <w:pStyle w:val="5"/>
         <w:spacing w:before="5"/>
         <w:rPr>
           <w:sz w:val="25"/>
         </w:rPr>
       </w:pPr>
       <w:r>
-        <w:rPr/>
         <w:drawing>
-          <wp:anchor distT="0" distB="0" distL="0" distR="0" allowOverlap="1" layoutInCell="1" locked="0" behindDoc="0" simplePos="0" relativeHeight="2">
+          <wp:anchor distT="0" distB="0" distL="0" distR="0" simplePos="0" relativeHeight="251659264" behindDoc="0" locked="0" layoutInCell="1" allowOverlap="1">
             <wp:simplePos x="0" y="0"/>
             <wp:positionH relativeFrom="page">
-              <wp:posOffset>435186</wp:posOffset>
+              <wp:posOffset>434975</wp:posOffset>
             </wp:positionH>
             <wp:positionV relativeFrom="paragraph">
-              <wp:posOffset>198600</wp:posOffset>
+              <wp:posOffset>198120</wp:posOffset>
             </wp:positionV>
-            <wp:extent cx="1007785" cy="242887"/>
+            <wp:extent cx="1007745" cy="242570"/>
             <wp:effectExtent l="0" t="0" r="0" b="0"/>
             <wp:wrapTopAndBottom/>
             <wp:docPr id="1" name="image4.png"/>
             <wp:cNvGraphicFramePr>
-              <a:graphicFrameLocks noChangeAspect="1"/>
+              <a:graphicFrameLocks xmlns:a="http://schemas.openxmlformats.org/drawingml/2006/main" noChangeAspect="1"/>
             </wp:cNvGraphicFramePr>
-            <a:graphic>
+            <a:graphic xmlns:a="http://schemas.openxmlformats.org/drawingml/2006/main">
               <a:graphicData uri="http://schemas.openxmlformats.org/drawingml/2006/picture">
-                <pic:pic>
+                <pic:pic xmlns:pic="http://schemas.openxmlformats.org/drawingml/2006/picture">
                   <pic:nvPicPr>
-                    <pic:cNvPr id="2" name="image4.png"/>
-                    <pic:cNvPicPr/>
+                    <pic:cNvPr id="1" name="image4.png"/>
+                    <pic:cNvPicPr>
+                      <a:picLocks noChangeAspect="1"/>
+                    </pic:cNvPicPr>
                   </pic:nvPicPr>
                   <pic:blipFill>
-                    <a:blip r:embed="rId8" cstate="print"/>
+                    <a:blip r:embed="rId9" cstate="print"/>
                     <a:stretch>
                       <a:fillRect/>
                     </a:stretch>
@@ -1444,7 +1428,7 @@
     </w:p>
     <w:p>
       <w:pPr>
-        <w:pStyle w:val="BodyText"/>
+        <w:pStyle w:val="5"/>
         <w:rPr>
           <w:sz w:val="20"/>
         </w:rPr>
@@ -1452,7 +1436,7 @@
     </w:p>
     <w:p>
       <w:pPr>
-        <w:pStyle w:val="BodyText"/>
+        <w:pStyle w:val="5"/>
         <w:spacing w:before="5"/>
         <w:rPr>
           <w:sz w:val="21"/>
@@ -1461,17 +1445,18 @@
     </w:p>
     <w:p>
       <w:pPr>
-        <w:pStyle w:val="Heading1"/>
+        <w:pStyle w:val="2"/>
         <w:spacing w:before="100"/>
         <w:ind w:left="1295"/>
       </w:pPr>
       <w:r>
-        <w:rPr/>
         <w:pict>
-          <v:shape style="position:absolute;margin-left:251.828003pt;margin-top:4.322135pt;width:18.3pt;height:77.8pt;mso-position-horizontal-relative:page;mso-position-vertical-relative:paragraph;z-index:15732224" id="docshape16" coordorigin="5037,86" coordsize="366,1556" path="m5037,86l5103,97,5162,127,5203,168,5219,215,5219,734,5235,782,5276,824,5335,853,5402,864,5335,875,5276,904,5235,945,5219,993,5219,1512,5203,1560,5162,1601,5103,1631,5037,1642e" filled="false" stroked="true" strokeweight=".12pt" strokecolor="#000000">
+          <v:shape id="docshape16" o:spid="_x0000_s1042" style="position:absolute;left:0pt;margin-left:251.8pt;margin-top:4.3pt;height:77.8pt;width:18.3pt;mso-position-horizontal-relative:page;z-index:251662336;mso-width-relative:page;mso-height-relative:page;" filled="f" stroked="t" coordorigin="5037,86" coordsize="366,1556" path="m5037,86l5103,97,5162,127,5203,168,5219,215,5219,734,5235,782,5276,824,5335,853,5402,864,5335,875,5276,904,5235,945,5219,993,5219,1512,5203,1560,5162,1601,5103,1631,5037,1642e">
             <v:path arrowok="t"/>
-            <v:stroke dashstyle="solid"/>
-            <w10:wrap type="none"/>
+            <v:fill on="f" focussize="0,0"/>
+            <v:stroke weight="0.12pt" color="#000000"/>
+            <v:imagedata o:title=""/>
+            <o:lock v:ext="edit"/>
           </v:shape>
         </w:pict>
       </w:r>
@@ -1484,54 +1469,57 @@
     </w:p>
     <w:p>
       <w:pPr>
-        <w:pStyle w:val="BodyText"/>
+        <w:pStyle w:val="5"/>
         <w:spacing w:line="248" w:lineRule="exact"/>
         <w:ind w:left="109"/>
       </w:pPr>
       <w:r>
-        <w:rPr/>
         <w:pict>
-          <v:group style="position:absolute;margin-left:276.012634pt;margin-top:11.785689pt;width:22.25pt;height:19.6pt;mso-position-horizontal-relative:page;mso-position-vertical-relative:paragraph;z-index:15732736" id="docshapegroup17" coordorigin="5520,236" coordsize="445,392">
-            <v:shape style="position:absolute;left:5527;top:243;width:430;height:377" id="docshape18" coordorigin="5528,243" coordsize="430,377" path="m5552,326l5538,326,5538,254,5557,249,5576,245,5592,244,5600,243,5618,243,5630,244,5640,246,5649,249,5666,257,5669,259,5673,262,5676,266,5601,266,5595,267,5588,268,5576,272,5571,275,5566,277,5560,280,5552,326xm5710,620l5528,620,5528,580,5570,533,5604,493,5617,476,5628,462,5632,455,5636,447,5640,441,5643,435,5646,428,5649,420,5651,414,5654,406,5655,398,5658,391,5659,383,5660,375,5661,368,5663,359,5663,331,5661,324,5660,316,5659,308,5656,302,5655,295,5653,293,5651,290,5650,288,5649,285,5646,282,5646,280,5644,279,5641,276,5640,275,5637,273,5635,272,5632,271,5626,268,5614,266,5676,266,5679,268,5682,272,5685,275,5687,279,5690,282,5692,286,5695,290,5696,294,5698,299,5699,303,5701,308,5702,313,5703,319,5704,329,5704,356,5703,362,5701,378,5699,384,5697,392,5695,398,5691,405,5689,413,5685,419,5682,427,5678,433,5674,440,5670,447,5665,454,5654,469,5639,487,5599,531,5557,578,5710,578,5710,620xm5814,620l5739,620,5739,607,5763,603,5832,490,5771,378,5746,371,5746,359,5841,359,5841,371,5813,378,5853,454,5875,454,5864,472,5883,508,5842,508,5785,602,5814,607,5814,620xm5875,454l5853,454,5900,378,5872,371,5872,359,5946,359,5946,371,5922,377,5875,454xm5957,620l5863,620,5863,607,5890,602,5842,508,5883,508,5933,602,5957,607,5957,620xe" filled="true" fillcolor="#000000" stroked="false">
+          <v:group id="docshapegroup17" o:spid="_x0000_s1043" o:spt="203" style="position:absolute;left:0pt;margin-left:276pt;margin-top:11.75pt;height:19.6pt;width:22.25pt;mso-position-horizontal-relative:page;z-index:251662336;mso-width-relative:page;mso-height-relative:page;" coordorigin="5520,236" coordsize="445,392">
+            <o:lock v:ext="edit"/>
+            <v:shape id="docshape18" o:spid="_x0000_s1044" style="position:absolute;left:5527;top:243;height:377;width:430;" fillcolor="#000000" filled="t" stroked="f" coordorigin="5528,243" coordsize="430,377" path="m5552,326l5538,326,5538,254,5557,249,5576,245,5592,244,5600,243,5618,243,5630,244,5640,246,5649,249,5666,257,5669,259,5673,262,5676,266,5601,266,5595,267,5588,268,5576,272,5571,275,5566,277,5560,280,5552,326xm5710,620l5528,620,5528,580,5570,533,5604,493,5617,476,5628,462,5632,455,5636,447,5640,441,5643,435,5646,428,5649,420,5651,414,5654,406,5655,398,5658,391,5659,383,5660,375,5661,368,5663,359,5663,331,5661,324,5660,316,5659,308,5656,302,5655,295,5653,293,5651,290,5650,288,5649,285,5646,282,5646,280,5644,279,5641,276,5640,275,5637,273,5635,272,5632,271,5626,268,5614,266,5676,266,5679,268,5682,272,5685,275,5687,279,5690,282,5692,286,5695,290,5696,294,5698,299,5699,303,5701,308,5702,313,5703,319,5704,329,5704,356,5703,362,5701,378,5699,384,5697,392,5695,398,5691,405,5689,413,5685,419,5682,427,5678,433,5674,440,5670,447,5665,454,5654,469,5639,487,5599,531,5557,578,5710,578,5710,620xm5814,620l5739,620,5739,607,5763,603,5832,490,5771,378,5746,371,5746,359,5841,359,5841,371,5813,378,5853,454,5875,454,5864,472,5883,508,5842,508,5785,602,5814,607,5814,620xm5875,454l5853,454,5900,378,5872,371,5872,359,5946,359,5946,371,5922,377,5875,454xm5957,620l5863,620,5863,607,5890,602,5842,508,5883,508,5933,602,5957,607,5957,620xe">
               <v:path arrowok="t"/>
-              <v:fill type="solid"/>
+              <v:fill on="t" focussize="0,0"/>
+              <v:stroke on="f"/>
+              <v:imagedata o:title=""/>
+              <o:lock v:ext="edit"/>
             </v:shape>
-            <v:shape style="position:absolute;left:5520;top:235;width:445;height:392" type="#_x0000_t75" id="docshape19" stroked="false">
-              <v:imagedata r:id="rId9" o:title=""/>
+            <v:shape id="docshape19" o:spid="_x0000_s1045" o:spt="75" type="#_x0000_t75" style="position:absolute;left:5520;top:235;height:392;width:445;" filled="f" stroked="f" coordsize="21600,21600">
+              <v:path/>
+              <v:fill on="f" focussize="0,0"/>
+              <v:stroke on="f"/>
+              <v:imagedata r:id="rId10" o:title=""/>
+              <o:lock v:ext="edit" aspectratio="t"/>
             </v:shape>
-            <w10:wrap type="none"/>
           </v:group>
         </w:pict>
       </w:r>
       <w:r>
-        <w:rPr/>
         <w:t>Ah</w:t>
       </w:r>
       <w:r>
         <w:rPr>
           <w:spacing w:val="-5"/>
         </w:rPr>
-        <w:t> </w:t>
-      </w:r>
-      <w:r>
-        <w:rPr/>
+        <w:t xml:space="preserve"> </w:t>
+      </w:r>
+      <w:r>
         <w:t>ah</w:t>
       </w:r>
       <w:r>
         <w:rPr>
           <w:spacing w:val="-5"/>
         </w:rPr>
-        <w:t> </w:t>
-      </w:r>
-      <w:r>
-        <w:rPr/>
+        <w:t xml:space="preserve"> </w:t>
+      </w:r>
+      <w:r>
         <w:t>ah</w:t>
       </w:r>
       <w:r>
         <w:rPr>
           <w:spacing w:val="-4"/>
         </w:rPr>
-        <w:t> </w:t>
+        <w:t xml:space="preserve"> </w:t>
       </w:r>
       <w:r>
         <w:rPr>
@@ -1542,7 +1530,7 @@
     </w:p>
     <w:p>
       <w:pPr>
-        <w:pStyle w:val="Heading1"/>
+        <w:pStyle w:val="2"/>
         <w:spacing w:before="1"/>
         <w:ind w:left="1690"/>
       </w:pPr>
@@ -1555,56 +1543,52 @@
     </w:p>
     <w:p>
       <w:pPr>
-        <w:pStyle w:val="BodyText"/>
+        <w:pStyle w:val="5"/>
         <w:spacing w:line="249" w:lineRule="exact"/>
         <w:ind w:left="109"/>
       </w:pPr>
       <w:r>
-        <w:rPr/>
         <w:t>Ah</w:t>
       </w:r>
       <w:r>
         <w:rPr>
           <w:spacing w:val="-5"/>
         </w:rPr>
-        <w:t> </w:t>
-      </w:r>
-      <w:r>
-        <w:rPr/>
+        <w:t xml:space="preserve"> </w:t>
+      </w:r>
+      <w:r>
         <w:t>ah</w:t>
       </w:r>
       <w:r>
         <w:rPr>
           <w:spacing w:val="-5"/>
         </w:rPr>
-        <w:t> </w:t>
-      </w:r>
-      <w:r>
-        <w:rPr/>
+        <w:t xml:space="preserve"> </w:t>
+      </w:r>
+      <w:r>
         <w:t>ah</w:t>
       </w:r>
       <w:r>
         <w:rPr>
           <w:spacing w:val="-4"/>
         </w:rPr>
-        <w:t> </w:t>
-      </w:r>
-      <w:r>
-        <w:rPr/>
+        <w:t xml:space="preserve"> </w:t>
+      </w:r>
+      <w:r>
         <w:t>ah</w:t>
       </w:r>
       <w:r>
         <w:rPr>
           <w:spacing w:val="-5"/>
         </w:rPr>
-        <w:t> ah</w:t>
-      </w:r>
-    </w:p>
-    <w:p>
-      <w:pPr>
-        <w:pStyle w:val="Heading1"/>
+        <w:t xml:space="preserve"> ah</w:t>
+      </w:r>
+    </w:p>
+    <w:p>
+      <w:pPr>
+        <w:pStyle w:val="2"/>
         <w:tabs>
-          <w:tab w:pos="4325" w:val="left" w:leader="none"/>
+          <w:tab w:val="left" w:pos="4325"/>
         </w:tabs>
         <w:ind w:left="1426"/>
       </w:pPr>
@@ -1615,7 +1599,6 @@
         <w:t>Bm7</w:t>
       </w:r>
       <w:r>
-        <w:rPr/>
         <w:tab/>
       </w:r>
       <w:r>
@@ -1627,69 +1610,63 @@
     </w:p>
     <w:p>
       <w:pPr>
-        <w:pStyle w:val="BodyText"/>
+        <w:pStyle w:val="5"/>
         <w:spacing w:line="248" w:lineRule="exact"/>
         <w:ind w:left="109"/>
       </w:pPr>
       <w:r>
-        <w:rPr/>
         <w:t>Nos</w:t>
       </w:r>
       <w:r>
         <w:rPr>
           <w:spacing w:val="-9"/>
         </w:rPr>
-        <w:t> </w:t>
-      </w:r>
-      <w:r>
-        <w:rPr/>
+        <w:t xml:space="preserve"> </w:t>
+      </w:r>
+      <w:r>
         <w:t>teus</w:t>
       </w:r>
       <w:r>
         <w:rPr>
           <w:spacing w:val="-8"/>
         </w:rPr>
-        <w:t> </w:t>
-      </w:r>
-      <w:r>
-        <w:rPr/>
+        <w:t xml:space="preserve"> </w:t>
+      </w:r>
+      <w:r>
         <w:t>braços</w:t>
       </w:r>
       <w:r>
         <w:rPr>
           <w:spacing w:val="-8"/>
         </w:rPr>
-        <w:t> </w:t>
-      </w:r>
-      <w:r>
-        <w:rPr/>
+        <w:t xml:space="preserve"> </w:t>
+      </w:r>
+      <w:r>
         <w:t>é</w:t>
       </w:r>
       <w:r>
         <w:rPr>
           <w:spacing w:val="-8"/>
         </w:rPr>
-        <w:t> </w:t>
-      </w:r>
-      <w:r>
-        <w:rPr/>
+        <w:t xml:space="preserve"> </w:t>
+      </w:r>
+      <w:r>
         <w:t>o</w:t>
       </w:r>
       <w:r>
         <w:rPr>
           <w:spacing w:val="-8"/>
         </w:rPr>
-        <w:t> </w:t>
-      </w:r>
-      <w:r>
-        <w:rPr/>
+        <w:t xml:space="preserve"> </w:t>
+      </w:r>
+      <w:r>
         <w:t>melhor</w:t>
       </w:r>
       <w:r>
         <w:rPr>
           <w:spacing w:val="-8"/>
         </w:rPr>
-        <w:t> </w:t>
+        <w:t xml:space="preserve"> </w:t>
       </w:r>
       <w:r>
         <w:rPr>
@@ -1700,7 +1677,7 @@
     </w:p>
     <w:p>
       <w:pPr>
-        <w:pStyle w:val="BodyText"/>
+        <w:pStyle w:val="5"/>
         <w:rPr>
           <w:sz w:val="24"/>
         </w:rPr>
@@ -1708,7 +1685,7 @@
     </w:p>
     <w:p>
       <w:pPr>
-        <w:pStyle w:val="BodyText"/>
+        <w:pStyle w:val="5"/>
         <w:rPr>
           <w:sz w:val="24"/>
         </w:rPr>
@@ -1716,19 +1693,27 @@
     </w:p>
     <w:p>
       <w:pPr>
-        <w:pStyle w:val="Heading1"/>
-        <w:spacing w:line="240" w:lineRule="auto" w:before="201"/>
-      </w:pPr>
-      <w:r>
-        <w:rPr/>
+        <w:pStyle w:val="2"/>
+        <w:spacing w:before="201" w:line="240" w:lineRule="auto"/>
+      </w:pPr>
+      <w:r>
         <w:pict>
-          <v:group style="position:absolute;margin-left:219.498108pt;margin-top:.879031pt;width:31.2pt;height:83.95pt;mso-position-horizontal-relative:page;mso-position-vertical-relative:paragraph;z-index:15733248" id="docshapegroup20" coordorigin="4390,18" coordsize="624,1679">
-            <v:shape style="position:absolute;left:4647;top:18;width:366;height:1677" id="docshape21" coordorigin="4647,19" coordsize="366,1677" path="m4647,19l4714,31,4773,62,4814,106,4830,158,4830,717,4845,768,4887,813,4945,844,5013,856,4945,868,4887,900,4845,945,4830,996,4830,1555,4814,1607,4773,1651,4714,1683,4647,1695e" filled="false" stroked="true" strokeweight=".12pt" strokecolor="#000000">
+          <v:group id="docshapegroup20" o:spid="_x0000_s1046" o:spt="203" style="position:absolute;left:0pt;margin-left:219.45pt;margin-top:0.85pt;height:83.95pt;width:31.2pt;mso-position-horizontal-relative:page;z-index:251663360;mso-width-relative:page;mso-height-relative:page;" coordorigin="4390,18" coordsize="624,1679">
+            <o:lock v:ext="edit"/>
+            <v:shape id="docshape21" o:spid="_x0000_s1047" style="position:absolute;left:4647;top:18;height:1677;width:366;" filled="f" stroked="t" coordorigin="4647,19" coordsize="366,1677" path="m4647,19l4714,31,4773,62,4814,106,4830,158,4830,717,4845,768,4887,813,4945,844,5013,856,4945,868,4887,900,4845,945,4830,996,4830,1555,4814,1607,4773,1651,4714,1683,4647,1695e">
               <v:path arrowok="t"/>
-              <v:stroke dashstyle="solid"/>
+              <v:fill on="f" focussize="0,0"/>
+              <v:stroke weight="0.12pt" color="#000000"/>
+              <v:imagedata o:title=""/>
+              <o:lock v:ext="edit"/>
             </v:shape>
-            <v:shape style="position:absolute;left:4389;top:17;width:624;height:1679" type="#_x0000_t202" id="docshape22" filled="false" stroked="false">
-              <v:textbox inset="0,0,0,0">
+            <v:shape id="docshape22" o:spid="_x0000_s1048" o:spt="202" type="#_x0000_t202" style="position:absolute;left:4389;top:17;height:1679;width:624;" filled="f" stroked="f" coordsize="21600,21600">
+              <v:path/>
+              <v:fill on="f" focussize="0,0"/>
+              <v:stroke on="f" joinstyle="miter"/>
+              <v:imagedata o:title=""/>
+              <o:lock v:ext="edit"/>
+              <v:textbox inset="0mm,0mm,0mm,0mm">
                 <w:txbxContent>
                   <w:p>
                     <w:pPr>
@@ -1768,9 +1753,7 @@
                   </w:p>
                 </w:txbxContent>
               </v:textbox>
-              <w10:wrap type="none"/>
             </v:shape>
-            <w10:wrap type="none"/>
           </v:group>
         </w:pict>
       </w:r>
@@ -1783,84 +1766,84 @@
     </w:p>
     <w:p>
       <w:pPr>
-        <w:pStyle w:val="BodyText"/>
-        <w:spacing w:line="248" w:lineRule="exact" w:before="1"/>
+        <w:pStyle w:val="5"/>
+        <w:spacing w:before="1" w:line="248" w:lineRule="exact"/>
         <w:ind w:left="109"/>
       </w:pPr>
       <w:r>
-        <w:rPr/>
         <w:pict>
-          <v:group style="position:absolute;margin-left:256.04364pt;margin-top:6.585626pt;width:22.25pt;height:19.6pt;mso-position-horizontal-relative:page;mso-position-vertical-relative:paragraph;z-index:15733760" id="docshapegroup23" coordorigin="5121,132" coordsize="445,392">
-            <v:shape style="position:absolute;left:5128;top:139;width:430;height:377" id="docshape24" coordorigin="5128,139" coordsize="430,377" path="m5334,433l5128,433,5128,395,5269,139,5295,139,5295,205,5256,205,5152,393,5334,393,5334,433xm5295,393l5257,393,5257,205,5295,205,5295,393xm5295,516l5257,516,5257,433,5295,433,5295,516xm5419,516l5345,516,5345,503,5368,499,5436,385,5376,272,5352,266,5352,253,5445,253,5445,266,5418,272,5457,349,5477,349,5467,367,5485,403,5446,403,5390,498,5419,503,5419,516xm5477,349l5457,349,5502,272,5475,266,5475,253,5547,253,5547,266,5524,271,5477,349xm5558,516l5466,516,5466,503,5493,498,5446,403,5485,403,5534,498,5558,503,5558,516xe" filled="true" fillcolor="#000000" stroked="false">
+          <v:group id="docshapegroup23" o:spid="_x0000_s1049" o:spt="203" style="position:absolute;left:0pt;margin-left:256pt;margin-top:6.55pt;height:19.6pt;width:22.25pt;mso-position-horizontal-relative:page;z-index:251663360;mso-width-relative:page;mso-height-relative:page;" coordorigin="5121,132" coordsize="445,392">
+            <o:lock v:ext="edit"/>
+            <v:shape id="docshape24" o:spid="_x0000_s1050" style="position:absolute;left:5128;top:139;height:377;width:430;" fillcolor="#000000" filled="t" stroked="f" coordorigin="5128,139" coordsize="430,377" path="m5334,433l5128,433,5128,395,5269,139,5295,139,5295,205,5256,205,5152,393,5334,393,5334,433xm5295,393l5257,393,5257,205,5295,205,5295,393xm5295,516l5257,516,5257,433,5295,433,5295,516xm5419,516l5345,516,5345,503,5368,499,5436,385,5376,272,5352,266,5352,253,5445,253,5445,266,5418,272,5457,349,5477,349,5467,367,5485,403,5446,403,5390,498,5419,503,5419,516xm5477,349l5457,349,5502,272,5475,266,5475,253,5547,253,5547,266,5524,271,5477,349xm5558,516l5466,516,5466,503,5493,498,5446,403,5485,403,5534,498,5558,503,5558,516xe">
               <v:path arrowok="t"/>
-              <v:fill type="solid"/>
+              <v:fill on="t" focussize="0,0"/>
+              <v:stroke on="f"/>
+              <v:imagedata o:title=""/>
+              <o:lock v:ext="edit"/>
             </v:shape>
-            <v:shape style="position:absolute;left:5120;top:131;width:445;height:392" type="#_x0000_t75" id="docshape25" stroked="false">
-              <v:imagedata r:id="rId10" o:title=""/>
+            <v:shape id="docshape25" o:spid="_x0000_s1051" o:spt="75" type="#_x0000_t75" style="position:absolute;left:5120;top:131;height:392;width:445;" filled="f" stroked="f" coordsize="21600,21600">
+              <v:path/>
+              <v:fill on="f" focussize="0,0"/>
+              <v:stroke on="f"/>
+              <v:imagedata r:id="rId11" o:title=""/>
+              <o:lock v:ext="edit" aspectratio="t"/>
             </v:shape>
-            <w10:wrap type="none"/>
           </v:group>
         </w:pict>
       </w:r>
       <w:r>
-        <w:rPr/>
         <w:t>Leva-</w:t>
       </w:r>
       <w:r>
         <w:rPr>
           <w:spacing w:val="-7"/>
         </w:rPr>
-        <w:t> </w:t>
-      </w:r>
-      <w:r>
-        <w:rPr/>
+        <w:t xml:space="preserve"> </w:t>
+      </w:r>
+      <w:r>
         <w:t>me</w:t>
       </w:r>
       <w:r>
         <w:rPr>
           <w:spacing w:val="-7"/>
         </w:rPr>
-        <w:t> </w:t>
-      </w:r>
-      <w:r>
-        <w:rPr/>
+        <w:t xml:space="preserve"> </w:t>
+      </w:r>
+      <w:r>
         <w:t>a</w:t>
       </w:r>
       <w:r>
         <w:rPr>
           <w:spacing w:val="-7"/>
         </w:rPr>
-        <w:t> </w:t>
-      </w:r>
-      <w:r>
-        <w:rPr/>
+        <w:t xml:space="preserve"> </w:t>
+      </w:r>
+      <w:r>
         <w:t>viver,</w:t>
       </w:r>
       <w:r>
         <w:rPr>
           <w:spacing w:val="-7"/>
         </w:rPr>
-        <w:t> </w:t>
-      </w:r>
-      <w:r>
-        <w:rPr/>
+        <w:t xml:space="preserve"> </w:t>
+      </w:r>
+      <w:r>
         <w:t>a</w:t>
       </w:r>
       <w:r>
         <w:rPr>
           <w:spacing w:val="-7"/>
         </w:rPr>
-        <w:t> </w:t>
-      </w:r>
-      <w:r>
-        <w:rPr/>
+        <w:t xml:space="preserve"> </w:t>
+      </w:r>
+      <w:r>
         <w:t>tua</w:t>
       </w:r>
       <w:r>
         <w:rPr>
           <w:spacing w:val="-7"/>
         </w:rPr>
-        <w:t> </w:t>
+        <w:t xml:space="preserve"> </w:t>
       </w:r>
       <w:r>
         <w:rPr>
@@ -1871,7 +1854,7 @@
     </w:p>
     <w:p>
       <w:pPr>
-        <w:pStyle w:val="BodyText"/>
+        <w:pStyle w:val="5"/>
         <w:ind w:left="109" w:right="5959" w:firstLine="3426"/>
         <w:jc w:val="both"/>
         <w:rPr>
@@ -1883,122 +1866,127 @@
           <w:b/>
           <w:spacing w:val="-6"/>
         </w:rPr>
-        <w:t>Em</w:t>
-      </w:r>
-      <w:r>
-        <w:rPr>
-          <w:b/>
-          <w:spacing w:val="-6"/>
-        </w:rPr>
-        <w:t> </w:t>
-      </w:r>
-      <w:r>
-        <w:rPr/>
+        <w:t xml:space="preserve">Em </w:t>
+      </w:r>
+      <w:r>
         <w:t>Leva-me</w:t>
       </w:r>
       <w:r>
         <w:rPr>
           <w:spacing w:val="-9"/>
         </w:rPr>
-        <w:t> </w:t>
-      </w:r>
-      <w:r>
-        <w:rPr/>
+        <w:t xml:space="preserve"> </w:t>
+      </w:r>
+      <w:r>
         <w:t>a</w:t>
       </w:r>
       <w:r>
         <w:rPr>
           <w:spacing w:val="-9"/>
         </w:rPr>
-        <w:t> </w:t>
-      </w:r>
-      <w:r>
-        <w:rPr/>
+        <w:t xml:space="preserve"> </w:t>
+      </w:r>
+      <w:r>
         <w:t>viver</w:t>
       </w:r>
       <w:r>
         <w:rPr>
           <w:spacing w:val="-9"/>
         </w:rPr>
-        <w:t> </w:t>
-      </w:r>
-      <w:r>
-        <w:rPr/>
+        <w:t xml:space="preserve"> </w:t>
+      </w:r>
+      <w:r>
         <w:t>o</w:t>
       </w:r>
       <w:r>
         <w:rPr>
           <w:spacing w:val="-9"/>
         </w:rPr>
-        <w:t> </w:t>
-      </w:r>
-      <w:r>
-        <w:rPr/>
+        <w:t xml:space="preserve"> </w:t>
+      </w:r>
+      <w:r>
         <w:t>teu</w:t>
       </w:r>
       <w:r>
         <w:rPr>
           <w:spacing w:val="-9"/>
         </w:rPr>
-        <w:t> </w:t>
-      </w:r>
-      <w:r>
-        <w:rPr/>
-        <w:t>querer </w:t>
-      </w:r>
-      <w:r>
-        <w:rPr>
+        <w:t xml:space="preserve"> </w:t>
+      </w:r>
+      <w:r>
+        <w:t xml:space="preserve">querer </w:t>
+      </w:r>
+      <w:r>
+        <w:rPr>
+          <w:rFonts w:hint="default"/>
           <w:b/>
           <w:spacing w:val="-4"/>
-        </w:rPr>
-        <w:t>D/F#</w:t>
-      </w:r>
-    </w:p>
-    <w:p>
-      <w:pPr>
-        <w:pStyle w:val="BodyText"/>
+          <w:lang w:val="pt-BR"/>
+        </w:rPr>
+        <w:tab/>
+        <w:t/>
+      </w:r>
+      <w:r>
+        <w:rPr>
+          <w:rFonts w:hint="default"/>
+          <w:b/>
+          <w:spacing w:val="-4"/>
+          <w:lang w:val="pt-BR"/>
+        </w:rPr>
+        <w:tab/>
+        <w:t>D</w:t>
+      </w:r>
+      <w:bookmarkStart w:id="0" w:name="_GoBack"/>
+      <w:bookmarkEnd w:id="0"/>
+      <w:r>
+        <w:rPr>
+          <w:b/>
+          <w:spacing w:val="-4"/>
+        </w:rPr>
+        <w:t>/F#</w:t>
+      </w:r>
+    </w:p>
+    <w:p>
+      <w:pPr>
+        <w:pStyle w:val="5"/>
         <w:spacing w:line="248" w:lineRule="exact"/>
         <w:ind w:left="109"/>
       </w:pPr>
       <w:r>
-        <w:rPr/>
         <w:t>Eu</w:t>
       </w:r>
       <w:r>
         <w:rPr>
           <w:spacing w:val="-11"/>
         </w:rPr>
-        <w:t> </w:t>
-      </w:r>
-      <w:r>
-        <w:rPr/>
+        <w:t xml:space="preserve"> </w:t>
+      </w:r>
+      <w:r>
         <w:t>quero</w:t>
       </w:r>
       <w:r>
         <w:rPr>
           <w:spacing w:val="-10"/>
         </w:rPr>
-        <w:t> </w:t>
-      </w:r>
-      <w:r>
-        <w:rPr/>
+        <w:t xml:space="preserve"> </w:t>
+      </w:r>
+      <w:r>
         <w:t>descansar</w:t>
       </w:r>
       <w:r>
         <w:rPr>
           <w:spacing w:val="-11"/>
         </w:rPr>
-        <w:t> </w:t>
-      </w:r>
-      <w:r>
-        <w:rPr/>
+        <w:t xml:space="preserve"> </w:t>
+      </w:r>
+      <w:r>
         <w:t>em</w:t>
       </w:r>
       <w:r>
         <w:rPr>
           <w:spacing w:val="-10"/>
         </w:rPr>
-        <w:t> </w:t>
+        <w:t xml:space="preserve"> </w:t>
       </w:r>
       <w:r>
         <w:rPr>
@@ -2010,78 +1998,238 @@
     <w:sectPr>
       <w:type w:val="continuous"/>
       <w:pgSz w:w="11900" w:h="16840"/>
-      <w:pgMar w:top="20" w:bottom="0" w:left="460" w:right="1680"/>
+      <w:pgMar w:top="20" w:right="1680" w:bottom="0" w:left="460" w:header="720" w:footer="720" w:gutter="0"/>
+      <w:cols w:space="720" w:num="1"/>
     </w:sectPr>
   </w:body>
 </w:document>
 </file>
 
+<file path=word/endnotes.xml><?xml version="1.0" encoding="utf-8"?>
+<w:endnotes xmlns:wpc="http://schemas.microsoft.com/office/word/2010/wordprocessingCanvas" xmlns:mc="http://schemas.openxmlformats.org/markup-compatibility/2006" xmlns:o="urn:schemas-microsoft-com:office:office" xmlns:r="http://schemas.openxmlformats.org/officeDocument/2006/relationships" xmlns:m="http://schemas.openxmlformats.org/officeDocument/2006/math" xmlns:v="urn:schemas-microsoft-com:vml" xmlns:wp14="http://schemas.microsoft.com/office/word/2010/wordprocessingDrawing" xmlns:wp="http://schemas.openxmlformats.org/drawingml/2006/wordprocessingDrawing" xmlns:w="http://schemas.openxmlformats.org/wordprocessingml/2006/main" xmlns:w14="http://schemas.microsoft.com/office/word/2010/wordml" xmlns:w15="http://schemas.microsoft.com/office/word/2012/wordml" xmlns:w10="urn:schemas-microsoft-com:office:word" xmlns:wpg="http://schemas.microsoft.com/office/word/2010/wordprocessingGroup" xmlns:wpi="http://schemas.microsoft.com/office/word/2010/wordprocessingInk" xmlns:wne="http://schemas.microsoft.com/office/word/2006/wordml" xmlns:wps="http://schemas.microsoft.com/office/word/2010/wordprocessingShape" xmlns:wpsCustomData="http://www.wps.cn/officeDocument/2013/wpsCustomData" mc:Ignorable="w14 w15 wp14">
+  <w:endnote w:type="separator" w:id="0">
+    <w:p>
+      <w:pPr>
+        <w:spacing w:line="240" w:lineRule="auto"/>
+      </w:pPr>
+      <w:r>
+        <w:separator/>
+      </w:r>
+    </w:p>
+  </w:endnote>
+  <w:endnote w:type="continuationSeparator" w:id="1">
+    <w:p>
+      <w:pPr>
+        <w:spacing w:line="240" w:lineRule="auto"/>
+      </w:pPr>
+      <w:r>
+        <w:continuationSeparator/>
+      </w:r>
+    </w:p>
+  </w:endnote>
+</w:endnotes>
+</file>
+
+<file path=word/footnotes.xml><?xml version="1.0" encoding="utf-8"?>
+<w:footnotes xmlns:wpc="http://schemas.microsoft.com/office/word/2010/wordprocessingCanvas" xmlns:mc="http://schemas.openxmlformats.org/markup-compatibility/2006" xmlns:o="urn:schemas-microsoft-com:office:office" xmlns:r="http://schemas.openxmlformats.org/officeDocument/2006/relationships" xmlns:m="http://schemas.openxmlformats.org/officeDocument/2006/math" xmlns:v="urn:schemas-microsoft-com:vml" xmlns:wp14="http://schemas.microsoft.com/office/word/2010/wordprocessingDrawing" xmlns:wp="http://schemas.openxmlformats.org/drawingml/2006/wordprocessingDrawing" xmlns:w="http://schemas.openxmlformats.org/wordprocessingml/2006/main" xmlns:w14="http://schemas.microsoft.com/office/word/2010/wordml" xmlns:w15="http://schemas.microsoft.com/office/word/2012/wordml" xmlns:w10="urn:schemas-microsoft-com:office:word" xmlns:wpg="http://schemas.microsoft.com/office/word/2010/wordprocessingGroup" xmlns:wpi="http://schemas.microsoft.com/office/word/2010/wordprocessingInk" xmlns:wne="http://schemas.microsoft.com/office/word/2006/wordml" xmlns:wps="http://schemas.microsoft.com/office/word/2010/wordprocessingShape" xmlns:wpsCustomData="http://www.wps.cn/officeDocument/2013/wpsCustomData" mc:Ignorable="w14 w15 wp14">
+  <w:footnote w:type="separator" w:id="0">
+    <w:p>
+      <w:pPr>
+        <w:spacing w:before="0" w:after="0" w:line="240" w:lineRule="auto"/>
+      </w:pPr>
+      <w:r>
+        <w:separator/>
+      </w:r>
+    </w:p>
+  </w:footnote>
+  <w:footnote w:type="continuationSeparator" w:id="1">
+    <w:p>
+      <w:pPr>
+        <w:spacing w:before="0" w:after="0" w:line="240" w:lineRule="auto"/>
+      </w:pPr>
+      <w:r>
+        <w:continuationSeparator/>
+      </w:r>
+    </w:p>
+  </w:footnote>
+</w:footnotes>
+</file>
+
 <file path=word/styles.xml><?xml version="1.0" encoding="utf-8"?>
-<w:styles xmlns:r="http://schemas.openxmlformats.org/officeDocument/2006/relationships" xmlns:w="http://schemas.openxmlformats.org/wordprocessingml/2006/main">
+<w:styles xmlns:mc="http://schemas.openxmlformats.org/markup-compatibility/2006" xmlns:o="urn:schemas-microsoft-com:office:office" xmlns:r="http://schemas.openxmlformats.org/officeDocument/2006/relationships" xmlns:m="http://schemas.openxmlformats.org/officeDocument/2006/math" xmlns:v="urn:schemas-microsoft-com:vml" xmlns:w="http://schemas.openxmlformats.org/wordprocessingml/2006/main" xmlns:w14="http://schemas.microsoft.com/office/word/2010/wordml" xmlns:w10="urn:schemas-microsoft-com:office:word" xmlns:sl="http://schemas.openxmlformats.org/schemaLibrary/2006/main" xmlns:wpsCustomData="http://www.wps.cn/officeDocument/2013/wpsCustomData" mc:Ignorable="w14">
   <w:docDefaults>
     <w:rPrDefault>
       <w:rPr>
-        <w:rFonts w:cstheme="minorBidi" w:hAnsiTheme="minorHAnsi" w:eastAsiaTheme="minorHAnsi" w:asciiTheme="minorHAnsi"/>
-        <w:sz w:val="22"/>
-        <w:szCs w:val="22"/>
-        <w:lang w:val="en-US" w:bidi="ar-SA" w:eastAsia="en-US"/>
+        <w:rFonts w:asciiTheme="minorHAnsi" w:hAnsiTheme="minorHAnsi" w:eastAsiaTheme="minorHAnsi" w:cstheme="minorBidi"/>
       </w:rPr>
     </w:rPrDefault>
-    <w:pPrDefault>
-      <w:pPr>
-        <w:widowControl w:val="0"/>
-        <w:autoSpaceDE w:val="0"/>
-        <w:autoSpaceDN w:val="0"/>
-        <w:spacing w:lineRule="auto" w:line="240" w:before="0" w:after="0"/>
-        <w:ind w:left="0" w:right="0"/>
-        <w:jc w:val="left"/>
-      </w:pPr>
-    </w:pPrDefault>
+    <w:pPrDefault/>
   </w:docDefaults>
-  <w:style w:styleId="DefaultParagraphFont" w:default="1" w:type="character">
-    <w:name w:val="Default Paragraph Font"/>
+  <w:latentStyles w:count="260" w:defQFormat="0" w:defUnhideWhenUsed="1" w:defSemiHidden="1" w:defUIPriority="99" w:defLockedState="0">
+    <w:lsdException w:qFormat="1" w:unhideWhenUsed="0" w:uiPriority="1" w:semiHidden="0" w:name="Normal"/>
+    <w:lsdException w:qFormat="1" w:unhideWhenUsed="0" w:uiPriority="1" w:semiHidden="0" w:name="heading 1"/>
+    <w:lsdException w:qFormat="1" w:uiPriority="0" w:name="heading 2"/>
+    <w:lsdException w:qFormat="1" w:uiPriority="0" w:name="heading 3"/>
+    <w:lsdException w:qFormat="1" w:uiPriority="0" w:name="heading 4"/>
+    <w:lsdException w:qFormat="1" w:uiPriority="0" w:name="heading 5"/>
+    <w:lsdException w:qFormat="1" w:uiPriority="0" w:name="heading 6"/>
+    <w:lsdException w:qFormat="1" w:uiPriority="0" w:name="heading 7"/>
+    <w:lsdException w:qFormat="1" w:uiPriority="0" w:name="heading 8"/>
+    <w:lsdException w:qFormat="1" w:uiPriority="0" w:name="heading 9"/>
+    <w:lsdException w:unhideWhenUsed="0" w:uiPriority="0" w:semiHidden="0" w:name="index 1"/>
+    <w:lsdException w:unhideWhenUsed="0" w:uiPriority="0" w:semiHidden="0" w:name="index 2"/>
+    <w:lsdException w:unhideWhenUsed="0" w:uiPriority="0" w:semiHidden="0" w:name="index 3"/>
+    <w:lsdException w:unhideWhenUsed="0" w:uiPriority="0" w:semiHidden="0" w:name="index 4"/>
+    <w:lsdException w:unhideWhenUsed="0" w:uiPriority="0" w:semiHidden="0" w:name="index 5"/>
+    <w:lsdException w:unhideWhenUsed="0" w:uiPriority="0" w:semiHidden="0" w:name="index 6"/>
+    <w:lsdException w:unhideWhenUsed="0" w:uiPriority="0" w:semiHidden="0" w:name="index 7"/>
+    <w:lsdException w:unhideWhenUsed="0" w:uiPriority="0" w:semiHidden="0" w:name="index 8"/>
+    <w:lsdException w:unhideWhenUsed="0" w:uiPriority="0" w:semiHidden="0" w:name="index 9"/>
+    <w:lsdException w:unhideWhenUsed="0" w:uiPriority="0" w:semiHidden="0" w:name="toc 1"/>
+    <w:lsdException w:unhideWhenUsed="0" w:uiPriority="0" w:semiHidden="0" w:name="toc 2"/>
+    <w:lsdException w:unhideWhenUsed="0" w:uiPriority="0" w:semiHidden="0" w:name="toc 3"/>
+    <w:lsdException w:unhideWhenUsed="0" w:uiPriority="0" w:semiHidden="0" w:name="toc 4"/>
+    <w:lsdException w:unhideWhenUsed="0" w:uiPriority="0" w:semiHidden="0" w:name="toc 5"/>
+    <w:lsdException w:unhideWhenUsed="0" w:uiPriority="0" w:semiHidden="0" w:name="toc 6"/>
+    <w:lsdException w:unhideWhenUsed="0" w:uiPriority="0" w:semiHidden="0" w:name="toc 7"/>
+    <w:lsdException w:unhideWhenUsed="0" w:uiPriority="0" w:semiHidden="0" w:name="toc 8"/>
+    <w:lsdException w:unhideWhenUsed="0" w:uiPriority="0" w:semiHidden="0" w:name="toc 9"/>
+    <w:lsdException w:unhideWhenUsed="0" w:uiPriority="0" w:semiHidden="0" w:name="Normal Indent"/>
+    <w:lsdException w:unhideWhenUsed="0" w:uiPriority="0" w:semiHidden="0" w:name="footnote text"/>
+    <w:lsdException w:unhideWhenUsed="0" w:uiPriority="0" w:semiHidden="0" w:name="annotation text"/>
+    <w:lsdException w:unhideWhenUsed="0" w:uiPriority="0" w:semiHidden="0" w:name="header"/>
+    <w:lsdException w:unhideWhenUsed="0" w:uiPriority="0" w:semiHidden="0" w:name="footer"/>
+    <w:lsdException w:unhideWhenUsed="0" w:uiPriority="0" w:semiHidden="0" w:name="index heading"/>
+    <w:lsdException w:qFormat="1" w:uiPriority="0" w:name="caption"/>
+    <w:lsdException w:unhideWhenUsed="0" w:uiPriority="0" w:semiHidden="0" w:name="table of figures"/>
+    <w:lsdException w:unhideWhenUsed="0" w:uiPriority="0" w:semiHidden="0" w:name="envelope address"/>
+    <w:lsdException w:unhideWhenUsed="0" w:uiPriority="0" w:semiHidden="0" w:name="envelope return"/>
+    <w:lsdException w:unhideWhenUsed="0" w:uiPriority="0" w:semiHidden="0" w:name="footnote reference"/>
+    <w:lsdException w:unhideWhenUsed="0" w:uiPriority="0" w:semiHidden="0" w:name="annotation reference"/>
+    <w:lsdException w:unhideWhenUsed="0" w:uiPriority="0" w:semiHidden="0" w:name="line number"/>
+    <w:lsdException w:unhideWhenUsed="0" w:uiPriority="0" w:semiHidden="0" w:name="page number"/>
+    <w:lsdException w:unhideWhenUsed="0" w:uiPriority="0" w:semiHidden="0" w:name="endnote reference"/>
+    <w:lsdException w:unhideWhenUsed="0" w:uiPriority="0" w:semiHidden="0" w:name="endnote text"/>
+    <w:lsdException w:unhideWhenUsed="0" w:uiPriority="0" w:semiHidden="0" w:name="table of authorities"/>
+    <w:lsdException w:unhideWhenUsed="0" w:uiPriority="0" w:semiHidden="0" w:name="macro"/>
+    <w:lsdException w:unhideWhenUsed="0" w:uiPriority="0" w:semiHidden="0" w:name="toa heading"/>
+    <w:lsdException w:unhideWhenUsed="0" w:uiPriority="0" w:semiHidden="0" w:name="List"/>
+    <w:lsdException w:unhideWhenUsed="0" w:uiPriority="0" w:semiHidden="0" w:name="List Bullet"/>
+    <w:lsdException w:unhideWhenUsed="0" w:uiPriority="0" w:semiHidden="0" w:name="List Number"/>
+    <w:lsdException w:unhideWhenUsed="0" w:uiPriority="0" w:semiHidden="0" w:name="List 2"/>
+    <w:lsdException w:unhideWhenUsed="0" w:uiPriority="0" w:semiHidden="0" w:name="List 3"/>
+    <w:lsdException w:unhideWhenUsed="0" w:uiPriority="0" w:semiHidden="0" w:name="List 4"/>
+    <w:lsdException w:unhideWhenUsed="0" w:uiPriority="0" w:semiHidden="0" w:name="List 5"/>
+    <w:lsdException w:unhideWhenUsed="0" w:uiPriority="0" w:semiHidden="0" w:name="List Bullet 2"/>
+    <w:lsdException w:unhideWhenUsed="0" w:uiPriority="0" w:semiHidden="0" w:name="List Bullet 3"/>
+    <w:lsdException w:unhideWhenUsed="0" w:uiPriority="0" w:semiHidden="0" w:name="List Bullet 4"/>
+    <w:lsdException w:unhideWhenUsed="0" w:uiPriority="0" w:semiHidden="0" w:name="List Bullet 5"/>
+    <w:lsdException w:unhideWhenUsed="0" w:uiPriority="0" w:semiHidden="0" w:name="List Number 2"/>
+    <w:lsdException w:unhideWhenUsed="0" w:uiPriority="0" w:semiHidden="0" w:name="List Number 3"/>
+    <w:lsdException w:unhideWhenUsed="0" w:uiPriority="0" w:semiHidden="0" w:name="List Number 4"/>
+    <w:lsdException w:unhideWhenUsed="0" w:uiPriority="0" w:semiHidden="0" w:name="List Number 5"/>
+    <w:lsdException w:qFormat="1" w:unhideWhenUsed="0" w:uiPriority="1" w:semiHidden="0" w:name="Title"/>
+    <w:lsdException w:unhideWhenUsed="0" w:uiPriority="0" w:semiHidden="0" w:name="Closing"/>
+    <w:lsdException w:unhideWhenUsed="0" w:uiPriority="0" w:semiHidden="0" w:name="Signature"/>
+    <w:lsdException w:uiPriority="1" w:name="Default Paragraph Font"/>
+    <w:lsdException w:qFormat="1" w:unhideWhenUsed="0" w:uiPriority="1" w:semiHidden="0" w:name="Body Text"/>
+    <w:lsdException w:unhideWhenUsed="0" w:uiPriority="0" w:semiHidden="0" w:name="Body Text Indent"/>
+    <w:lsdException w:unhideWhenUsed="0" w:uiPriority="0" w:semiHidden="0" w:name="List Continue"/>
+    <w:lsdException w:unhideWhenUsed="0" w:uiPriority="0" w:semiHidden="0" w:name="List Continue 2"/>
+    <w:lsdException w:unhideWhenUsed="0" w:uiPriority="0" w:semiHidden="0" w:name="List Continue 3"/>
+    <w:lsdException w:unhideWhenUsed="0" w:uiPriority="0" w:semiHidden="0" w:name="List Continue 4"/>
+    <w:lsdException w:unhideWhenUsed="0" w:uiPriority="0" w:semiHidden="0" w:name="List Continue 5"/>
+    <w:lsdException w:unhideWhenUsed="0" w:uiPriority="0" w:semiHidden="0" w:name="Message Header"/>
+    <w:lsdException w:qFormat="1" w:unhideWhenUsed="0" w:uiPriority="0" w:semiHidden="0" w:name="Subtitle"/>
+    <w:lsdException w:unhideWhenUsed="0" w:uiPriority="0" w:semiHidden="0" w:name="Salutation"/>
+    <w:lsdException w:unhideWhenUsed="0" w:uiPriority="0" w:semiHidden="0" w:name="Date"/>
+    <w:lsdException w:unhideWhenUsed="0" w:uiPriority="0" w:semiHidden="0" w:name="Body Text First Indent"/>
+    <w:lsdException w:unhideWhenUsed="0" w:uiPriority="0" w:semiHidden="0" w:name="Body Text First Indent 2"/>
+    <w:lsdException w:unhideWhenUsed="0" w:uiPriority="0" w:semiHidden="0" w:name="Note Heading"/>
+    <w:lsdException w:unhideWhenUsed="0" w:uiPriority="0" w:semiHidden="0" w:name="Body Text 2"/>
+    <w:lsdException w:unhideWhenUsed="0" w:uiPriority="0" w:semiHidden="0" w:name="Body Text 3"/>
+    <w:lsdException w:unhideWhenUsed="0" w:uiPriority="0" w:semiHidden="0" w:name="Body Text Indent 2"/>
+    <w:lsdException w:unhideWhenUsed="0" w:uiPriority="0" w:semiHidden="0" w:name="Body Text Indent 3"/>
+    <w:lsdException w:unhideWhenUsed="0" w:uiPriority="0" w:semiHidden="0" w:name="Block Text"/>
+    <w:lsdException w:unhideWhenUsed="0" w:uiPriority="0" w:semiHidden="0" w:name="Hyperlink"/>
+    <w:lsdException w:unhideWhenUsed="0" w:uiPriority="0" w:semiHidden="0" w:name="FollowedHyperlink"/>
+    <w:lsdException w:qFormat="1" w:unhideWhenUsed="0" w:uiPriority="0" w:semiHidden="0" w:name="Strong"/>
+    <w:lsdException w:qFormat="1" w:unhideWhenUsed="0" w:uiPriority="0" w:semiHidden="0" w:name="Emphasis"/>
+    <w:lsdException w:unhideWhenUsed="0" w:uiPriority="0" w:semiHidden="0" w:name="Document Map"/>
+    <w:lsdException w:unhideWhenUsed="0" w:uiPriority="0" w:semiHidden="0" w:name="Plain Text"/>
+    <w:lsdException w:unhideWhenUsed="0" w:uiPriority="0" w:semiHidden="0" w:name="E-mail Signature"/>
+    <w:lsdException w:unhideWhenUsed="0" w:uiPriority="0" w:semiHidden="0" w:name="Normal (Web)"/>
+    <w:lsdException w:unhideWhenUsed="0" w:uiPriority="0" w:semiHidden="0" w:name="HTML Acronym"/>
+    <w:lsdException w:unhideWhenUsed="0" w:uiPriority="0" w:semiHidden="0" w:name="HTML Address"/>
+    <w:lsdException w:unhideWhenUsed="0" w:uiPriority="0" w:semiHidden="0" w:name="HTML Cite"/>
+    <w:lsdException w:unhideWhenUsed="0" w:uiPriority="0" w:semiHidden="0" w:name="HTML Code"/>
+    <w:lsdException w:unhideWhenUsed="0" w:uiPriority="0" w:semiHidden="0" w:name="HTML Definition"/>
+    <w:lsdException w:unhideWhenUsed="0" w:uiPriority="0" w:semiHidden="0" w:name="HTML Keyboard"/>
+    <w:lsdException w:unhideWhenUsed="0" w:uiPriority="0" w:semiHidden="0" w:name="HTML Preformatted"/>
+    <w:lsdException w:unhideWhenUsed="0" w:uiPriority="0" w:semiHidden="0" w:name="HTML Sample"/>
+    <w:lsdException w:unhideWhenUsed="0" w:uiPriority="0" w:semiHidden="0" w:name="HTML Typewriter"/>
+    <w:lsdException w:unhideWhenUsed="0" w:uiPriority="0" w:semiHidden="0" w:name="HTML Variable"/>
+    <w:lsdException w:unhideWhenUsed="0" w:uiPriority="0" w:name="Normal Table"/>
+    <w:lsdException w:unhideWhenUsed="0" w:uiPriority="0" w:semiHidden="0" w:name="annotation subject"/>
+    <w:lsdException w:unhideWhenUsed="0" w:uiPriority="0" w:semiHidden="0" w:name="Table Simple 1"/>
+    <w:lsdException w:unhideWhenUsed="0" w:uiPriority="0" w:semiHidden="0" w:name="Table Simple 2"/>
+    <w:lsdException w:unhideWhenUsed="0" w:uiPriority="0" w:semiHidden="0" w:name="Table Simple 3"/>
+    <w:lsdException w:unhideWhenUsed="0" w:uiPriority="0" w:semiHidden="0" w:name="Table Classic 1"/>
+    <w:lsdException w:unhideWhenUsed="0" w:uiPriority="0" w:semiHidden="0" w:name="Table Classic 2"/>
+    <w:lsdException w:unhideWhenUsed="0" w:uiPriority="0" w:semiHidden="0" w:name="Table Classic 3"/>
+    <w:lsdException w:unhideWhenUsed="0" w:uiPriority="0" w:semiHidden="0" w:name="Table Classic 4"/>
+    <w:lsdException w:unhideWhenUsed="0" w:uiPriority="0" w:semiHidden="0" w:name="Table Colorful 1"/>
+    <w:lsdException w:unhideWhenUsed="0" w:uiPriority="0" w:semiHidden="0" w:name="Table Colorful 2"/>
+    <w:lsdException w:unhideWhenUsed="0" w:uiPriority="0" w:semiHidden="0" w:name="Table Colorful 3"/>
+    <w:lsdException w:unhideWhenUsed="0" w:uiPriority="0" w:semiHidden="0" w:name="Table Columns 1"/>
+    <w:lsdException w:unhideWhenUsed="0" w:uiPriority="0" w:semiHidden="0" w:name="Table Columns 2"/>
+    <w:lsdException w:unhideWhenUsed="0" w:uiPriority="0" w:semiHidden="0" w:name="Table Columns 3"/>
+    <w:lsdException w:unhideWhenUsed="0" w:uiPriority="0" w:semiHidden="0" w:name="Table Columns 4"/>
+    <w:lsdException w:unhideWhenUsed="0" w:uiPriority="0" w:semiHidden="0" w:name="Table Columns 5"/>
+    <w:lsdException w:unhideWhenUsed="0" w:uiPriority="0" w:semiHidden="0" w:name="Table Grid 1"/>
+    <w:lsdException w:unhideWhenUsed="0" w:uiPriority="0" w:semiHidden="0" w:name="Table Grid 2"/>
+    <w:lsdException w:unhideWhenUsed="0" w:uiPriority="0" w:semiHidden="0" w:name="Table Grid 3"/>
+    <w:lsdException w:unhideWhenUsed="0" w:uiPriority="0" w:semiHidden="0" w:name="Table Grid 4"/>
+    <w:lsdException w:unhideWhenUsed="0" w:uiPriority="0" w:semiHidden="0" w:name="Table Grid 5"/>
+    <w:lsdException w:unhideWhenUsed="0" w:uiPriority="0" w:semiHidden="0" w:name="Table Grid 6"/>
+    <w:lsdException w:unhideWhenUsed="0" w:uiPriority="0" w:semiHidden="0" w:name="Table Grid 7"/>
+    <w:lsdException w:unhideWhenUsed="0" w:uiPriority="0" w:semiHidden="0" w:name="Table Grid 8"/>
+    <w:lsdException w:unhideWhenUsed="0" w:uiPriority="0" w:semiHidden="0" w:name="Table List 1"/>
+    <w:lsdException w:unhideWhenUsed="0" w:uiPriority="0" w:semiHidden="0" w:name="Table List 2"/>
+    <w:lsdException w:unhideWhenUsed="0" w:uiPriority="0" w:semiHidden="0" w:name="Table List 3"/>
+    <w:lsdException w:unhideWhenUsed="0" w:uiPriority="0" w:semiHidden="0" w:name="Table List 4"/>
+    <w:lsdException w:unhideWhenUsed="0" w:uiPriority="0" w:semiHidden="0" w:name="Table List 5"/>
+    <w:lsdException w:unhideWhenUsed="0" w:uiPriority="0" w:semiHidden="0" w:name="Table List 6"/>
+    <w:lsdException w:unhideWhenUsed="0" w:uiPriority="0" w:semiHidden="0" w:name="Table List 7"/>
+    <w:lsdException w:unhideWhenUsed="0" w:uiPriority="0" w:semiHidden="0" w:name="Table List 8"/>
+    <w:lsdException w:unhideWhenUsed="0" w:uiPriority="0" w:semiHidden="0" w:name="Table 3D effects 1"/>
+    <w:lsdException w:unhideWhenUsed="0" w:uiPriority="0" w:semiHidden="0" w:name="Table 3D effects 2"/>
+    <w:lsdException w:unhideWhenUsed="0" w:uiPriority="0" w:semiHidden="0" w:name="Table 3D effects 3"/>
+    <w:lsdException w:unhideWhenUsed="0" w:uiPriority="0" w:semiHidden="0" w:name="Table Contemporary"/>
+    <w:lsdException w:unhideWhenUsed="0" w:uiPriority="0" w:semiHidden="0" w:name="Table Elegant"/>
+    <w:lsdException w:unhideWhenUsed="0" w:uiPriority="0" w:semiHidden="0" w:name="Table Professional"/>
+    <w:lsdException w:unhideWhenUsed="0" w:uiPriority="0" w:semiHidden="0" w:name="Table Subtle 1"/>
+    <w:lsdException w:unhideWhenUsed="0" w:uiPriority="0" w:semiHidden="0" w:name="Table Subtle 2"/>
+    <w:lsdException w:unhideWhenUsed="0" w:uiPriority="0" w:semiHidden="0" w:name="Table Web 1"/>
+    <w:lsdException w:unhideWhenUsed="0" w:uiPriority="0" w:semiHidden="0" w:name="Table Web 2"/>
+    <w:lsdException w:unhideWhenUsed="0" w:uiPriority="0" w:semiHidden="0" w:name="Table Web 3"/>
+    <w:lsdException w:unhideWhenUsed="0" w:uiPriority="0" w:semiHidden="0" w:name="Balloon Text"/>
+    <w:lsdException w:unhideWhenUsed="0" w:uiPriority="0" w:semiHidden="0" w:name="Table Grid"/>
+    <w:lsdException w:unhideWhenUsed="0" w:uiPriority="0" w:semiHidden="0" w:name="Table Theme"/>
+    <w:lsdException w:qFormat="1" w:unhideWhenUsed="0" w:uiPriority="1" w:semiHidden="0" w:name="List Paragraph"/>
+  </w:latentStyles>
+  <w:style w:type="paragraph" w:default="1" w:styleId="1">
+    <w:name w:val="Normal"/>
+    <w:qFormat/>
     <w:uiPriority w:val="1"/>
-    <w:semiHidden/>
-    <w:unhideWhenUsed/>
-  </w:style>
-  <w:style w:styleId="TableNormal" w:default="1" w:type="table">
-    <w:name w:val="Table Normal"/>
-    <w:uiPriority w:val="2"/>
-    <w:semiHidden/>
-    <w:unhideWhenUsed/>
-    <w:qFormat/>
-    <w:tblPr>
-      <w:tblInd w:w="0" w:type="dxa"/>
-      <w:tblCellMar>
-        <w:top w:w="0" w:type="dxa"/>
-        <w:left w:w="0" w:type="dxa"/>
-        <w:bottom w:w="0" w:type="dxa"/>
-        <w:right w:w="0" w:type="dxa"/>
-      </w:tblCellMar>
-    </w:tblPr>
-  </w:style>
-  <w:style w:styleId="NoList" w:default="1" w:type="numbering">
-    <w:name w:val="No List"/>
-    <w:uiPriority w:val="99"/>
-    <w:semiHidden/>
-    <w:unhideWhenUsed/>
-  </w:style>
-  <w:style w:default="1" w:styleId="Normal" w:type="paragraph">
-    <w:name w:val="Normal"/>
-    <w:uiPriority w:val="1"/>
-    <w:qFormat/>
-    <w:pPr/>
-    <w:rPr>
-      <w:rFonts w:ascii="Courier New" w:hAnsi="Courier New" w:eastAsia="Courier New" w:cs="Courier New"/>
-      <w:lang w:val="pt-PT" w:eastAsia="en-US" w:bidi="ar-SA"/>
-    </w:rPr>
-  </w:style>
-  <w:style w:styleId="BodyText" w:type="paragraph">
-    <w:name w:val="Body Text"/>
-    <w:basedOn w:val="Normal"/>
-    <w:uiPriority w:val="1"/>
-    <w:qFormat/>
-    <w:pPr/>
+    <w:pPr>
+      <w:widowControl w:val="0"/>
+      <w:autoSpaceDE w:val="0"/>
+      <w:autoSpaceDN w:val="0"/>
+      <w:spacing w:before="0" w:after="0" w:line="240" w:lineRule="auto"/>
+      <w:ind w:left="0" w:right="0"/>
+      <w:jc w:val="left"/>
+    </w:pPr>
     <w:rPr>
       <w:rFonts w:ascii="Courier New" w:hAnsi="Courier New" w:eastAsia="Courier New" w:cs="Courier New"/>
       <w:sz w:val="22"/>
@@ -2089,11 +2237,12 @@
       <w:lang w:val="pt-PT" w:eastAsia="en-US" w:bidi="ar-SA"/>
     </w:rPr>
   </w:style>
-  <w:style w:styleId="Heading1" w:type="paragraph">
-    <w:name w:val="Heading 1"/>
-    <w:basedOn w:val="Normal"/>
+  <w:style w:type="paragraph" w:styleId="2">
+    <w:name w:val="heading 1"/>
+    <w:basedOn w:val="1"/>
+    <w:next w:val="1"/>
+    <w:qFormat/>
     <w:uiPriority w:val="1"/>
-    <w:qFormat/>
     <w:pPr>
       <w:spacing w:line="248" w:lineRule="exact"/>
       <w:ind w:left="109"/>
@@ -2108,11 +2257,42 @@
       <w:lang w:val="pt-PT" w:eastAsia="en-US" w:bidi="ar-SA"/>
     </w:rPr>
   </w:style>
-  <w:style w:styleId="Title" w:type="paragraph">
+  <w:style w:type="character" w:default="1" w:styleId="3">
+    <w:name w:val="Default Paragraph Font"/>
+    <w:semiHidden/>
+    <w:unhideWhenUsed/>
+    <w:uiPriority w:val="1"/>
+  </w:style>
+  <w:style w:type="table" w:default="1" w:styleId="4">
+    <w:name w:val="Normal Table"/>
+    <w:semiHidden/>
+    <w:uiPriority w:val="0"/>
+    <w:tblPr>
+      <w:tblCellMar>
+        <w:top w:w="0" w:type="dxa"/>
+        <w:left w:w="108" w:type="dxa"/>
+        <w:bottom w:w="0" w:type="dxa"/>
+        <w:right w:w="108" w:type="dxa"/>
+      </w:tblCellMar>
+    </w:tblPr>
+  </w:style>
+  <w:style w:type="paragraph" w:styleId="5">
+    <w:name w:val="Body Text"/>
+    <w:basedOn w:val="1"/>
+    <w:qFormat/>
+    <w:uiPriority w:val="1"/>
+    <w:rPr>
+      <w:rFonts w:ascii="Courier New" w:hAnsi="Courier New" w:eastAsia="Courier New" w:cs="Courier New"/>
+      <w:sz w:val="22"/>
+      <w:szCs w:val="22"/>
+      <w:lang w:val="pt-PT" w:eastAsia="en-US" w:bidi="ar-SA"/>
+    </w:rPr>
+  </w:style>
+  <w:style w:type="paragraph" w:styleId="6">
     <w:name w:val="Title"/>
-    <w:basedOn w:val="Normal"/>
+    <w:basedOn w:val="1"/>
+    <w:qFormat/>
     <w:uiPriority w:val="1"/>
-    <w:qFormat/>
     <w:pPr>
       <w:spacing w:before="99"/>
       <w:ind w:left="4401" w:right="3329"/>
@@ -2130,22 +2310,35 @@
       <w:lang w:val="pt-PT" w:eastAsia="en-US" w:bidi="ar-SA"/>
     </w:rPr>
   </w:style>
-  <w:style w:styleId="ListParagraph" w:type="paragraph">
+  <w:style w:type="table" w:customStyle="1" w:styleId="7">
+    <w:name w:val="Table Normal"/>
+    <w:semiHidden/>
+    <w:unhideWhenUsed/>
+    <w:qFormat/>
+    <w:uiPriority w:val="2"/>
+    <w:tblPr>
+      <w:tblCellMar>
+        <w:top w:w="0" w:type="dxa"/>
+        <w:left w:w="0" w:type="dxa"/>
+        <w:bottom w:w="0" w:type="dxa"/>
+        <w:right w:w="0" w:type="dxa"/>
+      </w:tblCellMar>
+    </w:tblPr>
+  </w:style>
+  <w:style w:type="paragraph" w:styleId="8">
     <w:name w:val="List Paragraph"/>
-    <w:basedOn w:val="Normal"/>
+    <w:basedOn w:val="1"/>
+    <w:qFormat/>
     <w:uiPriority w:val="1"/>
-    <w:qFormat/>
-    <w:pPr/>
     <w:rPr>
       <w:lang w:val="pt-PT" w:eastAsia="en-US" w:bidi="ar-SA"/>
     </w:rPr>
   </w:style>
-  <w:style w:styleId="TableParagraph" w:type="paragraph">
+  <w:style w:type="paragraph" w:customStyle="1" w:styleId="9">
     <w:name w:val="Table Paragraph"/>
-    <w:basedOn w:val="Normal"/>
+    <w:basedOn w:val="1"/>
+    <w:qFormat/>
     <w:uiPriority w:val="1"/>
-    <w:qFormat/>
-    <w:pPr/>
     <w:rPr>
       <w:lang w:val="pt-PT" w:eastAsia="en-US" w:bidi="ar-SA"/>
     </w:rPr>
@@ -2432,6 +2625,49 @@
     </a:fmtScheme>
   </a:themeElements>
   <a:objectDefaults/>
-  <a:extraClrSchemeLst/>
 </a:theme>
+</file>
+
+<file path=customXml/item1.xml><?xml version="1.0" encoding="utf-8"?>
+<s:customData xmlns="http://www.wps.cn/officeDocument/2013/wpsCustomData" xmlns:s="http://www.wps.cn/officeDocument/2013/wpsCustomData">
+  <customSectProps>
+    <customSectPr/>
+  </customSectProps>
+  <customShpExts>
+    <customShpInfo spid="_x0000_s1027"/>
+    <customShpInfo spid="_x0000_s1028"/>
+    <customShpInfo spid="_x0000_s1026"/>
+    <customShpInfo spid="_x0000_s1029"/>
+    <customShpInfo spid="_x0000_s1030"/>
+    <customShpInfo spid="_x0000_s1032"/>
+    <customShpInfo spid="_x0000_s1033"/>
+    <customShpInfo spid="_x0000_s1031"/>
+    <customShpInfo spid="_x0000_s1035"/>
+    <customShpInfo spid="_x0000_s1036"/>
+    <customShpInfo spid="_x0000_s1037"/>
+    <customShpInfo spid="_x0000_s1038"/>
+    <customShpInfo spid="_x0000_s1034"/>
+    <customShpInfo spid="_x0000_s1040"/>
+    <customShpInfo spid="_x0000_s1041"/>
+    <customShpInfo spid="_x0000_s1039"/>
+    <customShpInfo spid="_x0000_s1042"/>
+    <customShpInfo spid="_x0000_s1044"/>
+    <customShpInfo spid="_x0000_s1045"/>
+    <customShpInfo spid="_x0000_s1043"/>
+    <customShpInfo spid="_x0000_s1047"/>
+    <customShpInfo spid="_x0000_s1048"/>
+    <customShpInfo spid="_x0000_s1046"/>
+    <customShpInfo spid="_x0000_s1050"/>
+    <customShpInfo spid="_x0000_s1051"/>
+    <customShpInfo spid="_x0000_s1049"/>
+  </customShpExts>
+</s:customData>
+</file>
+
+<file path=customXml/itemProps1.xml><?xml version="1.0" encoding="utf-8"?>
+<ds:datastoreItem xmlns:ds="http://schemas.openxmlformats.org/officeDocument/2006/customXml" ds:itemID="{B1977F7D-205B-4081-913C-38D41E755F92}">
+  <ds:schemaRefs>
+    <ds:schemaRef ds:uri="http://www.wps.cn/officeDocument/2013/wpsCustomData"/>
+  </ds:schemaRefs>
+</ds:datastoreItem>
 </file>
</xml_diff>